<commit_message>
The last update before the exam
</commit_message>
<xml_diff>
--- a/Demetry's Hw solutions/Exercise 2/Exercise 2.docx
+++ b/Demetry's Hw solutions/Exercise 2/Exercise 2.docx
@@ -221,19 +221,299 @@
       </w:pPr>
       <w:r>
         <w:rPr>
+          <w:rFonts w:asciiTheme="majorBidi" w:hAnsiTheme="majorBidi" w:cstheme="majorBidi"/>
+        </w:rPr>
+        <w:t>Sod problem</w:t>
+      </w:r>
+      <w:r>
+        <w:rPr>
+          <w:rFonts w:asciiTheme="majorBidi" w:hAnsiTheme="majorBidi" w:cstheme="majorBidi"/>
+        </w:rPr>
+        <w:t xml:space="preserve"> (A method stimulates any Hydrodynamical system on a computer</w:t>
+      </w:r>
+      <w:r>
+        <w:rPr>
+          <w:rFonts w:asciiTheme="majorBidi" w:hAnsiTheme="majorBidi" w:cstheme="majorBidi"/>
+        </w:rPr>
+        <w:t xml:space="preserve">. This case represents a </w:t>
+      </w:r>
+      <w:r>
+        <w:rPr>
+          <w:rFonts w:asciiTheme="majorBidi" w:hAnsiTheme="majorBidi" w:cstheme="majorBidi"/>
+        </w:rPr>
+        <w:t>1-Dimensional</w:t>
+      </w:r>
+      <w:r>
+        <w:rPr>
+          <w:rFonts w:asciiTheme="majorBidi" w:hAnsiTheme="majorBidi" w:cstheme="majorBidi"/>
+        </w:rPr>
+        <w:t xml:space="preserve"> tube</w:t>
+      </w:r>
+      <w:r>
+        <w:rPr>
+          <w:rFonts w:asciiTheme="majorBidi" w:hAnsiTheme="majorBidi" w:cstheme="majorBidi"/>
+        </w:rPr>
+        <w:t>)</w:t>
+      </w:r>
+      <w:r>
+        <w:rPr>
+          <w:rFonts w:asciiTheme="majorBidi" w:hAnsiTheme="majorBidi" w:cstheme="majorBidi"/>
+        </w:rPr>
+        <w:t xml:space="preserve">: </w:t>
+      </w:r>
+      <w:r>
+        <w:rPr>
+          <w:rFonts w:asciiTheme="majorBidi" w:hAnsiTheme="majorBidi" w:cstheme="majorBidi"/>
+        </w:rPr>
+        <w:t>W</w:t>
+      </w:r>
+      <w:r>
+        <w:rPr>
+          <w:rFonts w:asciiTheme="majorBidi" w:hAnsiTheme="majorBidi" w:cstheme="majorBidi"/>
+        </w:rPr>
+        <w:t>e considered</w:t>
+      </w:r>
+      <w:r>
+        <w:rPr>
+          <w:rFonts w:asciiTheme="majorBidi" w:hAnsiTheme="majorBidi" w:cstheme="majorBidi"/>
+        </w:rPr>
+        <w:t xml:space="preserve"> the</w:t>
+      </w:r>
+      <w:r>
+        <w:rPr>
+          <w:rFonts w:asciiTheme="majorBidi" w:hAnsiTheme="majorBidi" w:cstheme="majorBidi"/>
+        </w:rPr>
+        <w:t xml:space="preserve"> non-relativistic</w:t>
+      </w:r>
+      <w:r>
+        <w:rPr>
+          <w:rFonts w:asciiTheme="majorBidi" w:hAnsiTheme="majorBidi" w:cstheme="majorBidi"/>
+        </w:rPr>
+        <w:t xml:space="preserve"> case for an ideal fluid (</w:t>
+      </w:r>
+      <m:oMath>
+        <m:r>
+          <w:rPr>
+            <w:rFonts w:ascii="Cambria Math" w:hAnsi="Cambria Math" w:cstheme="majorBidi"/>
+          </w:rPr>
+          <m:t>P=(γ-1)ρε</m:t>
+        </m:r>
+      </m:oMath>
+      <w:r>
+        <w:rPr>
+          <w:rFonts w:asciiTheme="majorBidi" w:hAnsiTheme="majorBidi" w:cstheme="majorBidi"/>
+        </w:rPr>
+        <w:t>) applying the HLLE (</w:t>
+      </w:r>
+      <w:r>
+        <w:rPr>
+          <w:rFonts w:asciiTheme="majorBidi" w:hAnsiTheme="majorBidi" w:cstheme="majorBidi"/>
+        </w:rPr>
+        <w:t xml:space="preserve">Approximate </w:t>
+      </w:r>
+      <w:r>
+        <w:rPr>
+          <w:rFonts w:asciiTheme="majorBidi" w:hAnsiTheme="majorBidi" w:cstheme="majorBidi"/>
+        </w:rPr>
+        <w:t xml:space="preserve">Riemann solver). It has been found </w:t>
+      </w:r>
+      <w:r>
+        <w:rPr>
+          <w:rFonts w:asciiTheme="majorBidi" w:hAnsiTheme="majorBidi" w:cstheme="majorBidi"/>
+        </w:rPr>
+        <w:t xml:space="preserve">as the grid resolution increases, the </w:t>
+      </w:r>
+      <w:r>
+        <w:rPr>
+          <w:rFonts w:asciiTheme="majorBidi" w:hAnsiTheme="majorBidi" w:cstheme="majorBidi"/>
+        </w:rPr>
+        <w:t>stimulated rest mass density converges toward the exact solution</w:t>
+      </w:r>
+      <w:r>
+        <w:rPr>
+          <w:rFonts w:asciiTheme="majorBidi" w:hAnsiTheme="majorBidi" w:cstheme="majorBidi"/>
+        </w:rPr>
+        <w:t xml:space="preserve"> (Figure 1). These distortions </w:t>
+      </w:r>
+      <w:r>
+        <w:rPr>
+          <w:rFonts w:asciiTheme="majorBidi" w:hAnsiTheme="majorBidi" w:cstheme="majorBidi"/>
+        </w:rPr>
+        <w:t>are related</w:t>
+      </w:r>
+      <w:r>
+        <w:rPr>
+          <w:rFonts w:asciiTheme="majorBidi" w:hAnsiTheme="majorBidi" w:cstheme="majorBidi"/>
+        </w:rPr>
+        <w:t xml:space="preserve"> to the </w:t>
+      </w:r>
+      <w:r>
+        <w:rPr>
+          <w:rFonts w:asciiTheme="majorBidi" w:hAnsiTheme="majorBidi" w:cstheme="majorBidi"/>
+        </w:rPr>
+        <w:t>second</w:t>
+      </w:r>
+      <w:r>
+        <w:rPr>
+          <w:rFonts w:asciiTheme="majorBidi" w:hAnsiTheme="majorBidi" w:cstheme="majorBidi"/>
+        </w:rPr>
+        <w:t xml:space="preserve"> </w:t>
+      </w:r>
+      <w:r>
+        <w:rPr>
+          <w:rFonts w:asciiTheme="majorBidi" w:hAnsiTheme="majorBidi" w:cstheme="majorBidi"/>
+        </w:rPr>
+        <w:t>and first</w:t>
+      </w:r>
+      <w:r>
+        <w:rPr>
+          <w:rFonts w:asciiTheme="majorBidi" w:hAnsiTheme="majorBidi" w:cstheme="majorBidi"/>
+        </w:rPr>
+        <w:t xml:space="preserve"> order error</w:t>
+      </w:r>
+      <w:r>
+        <w:rPr>
+          <w:rFonts w:asciiTheme="majorBidi" w:hAnsiTheme="majorBidi" w:cstheme="majorBidi"/>
+        </w:rPr>
+        <w:t xml:space="preserve"> </w:t>
+      </w:r>
+      <m:oMath>
+        <m:r>
+          <w:rPr>
+            <w:rFonts w:ascii="Cambria Math" w:hAnsi="Cambria Math" w:cstheme="majorBidi"/>
+          </w:rPr>
+          <m:t>[</m:t>
+        </m:r>
+        <m:sSup>
+          <m:sSupPr>
+            <m:ctrlPr>
+              <w:rPr>
+                <w:rFonts w:ascii="Cambria Math" w:hAnsi="Cambria Math" w:cstheme="majorBidi"/>
+                <w:i/>
+              </w:rPr>
+            </m:ctrlPr>
+          </m:sSupPr>
+          <m:e>
+            <m:r>
+              <w:rPr>
+                <w:rFonts w:ascii="Cambria Math" w:hAnsi="Cambria Math" w:cstheme="majorBidi"/>
+              </w:rPr>
+              <m:t>∆x</m:t>
+            </m:r>
+          </m:e>
+          <m:sup>
+            <m:r>
+              <w:rPr>
+                <w:rFonts w:ascii="Cambria Math" w:hAnsi="Cambria Math" w:cstheme="majorBidi"/>
+              </w:rPr>
+              <m:t>2</m:t>
+            </m:r>
+          </m:sup>
+        </m:sSup>
+        <m:r>
+          <w:rPr>
+            <w:rFonts w:ascii="Cambria Math" w:eastAsiaTheme="minorEastAsia" w:hAnsi="Cambria Math" w:cstheme="majorBidi"/>
+          </w:rPr>
+          <m:t>,∆x]</m:t>
+        </m:r>
+      </m:oMath>
+      <w:r>
+        <w:rPr>
+          <w:rFonts w:asciiTheme="majorBidi" w:hAnsiTheme="majorBidi" w:cstheme="majorBidi"/>
+        </w:rPr>
+        <w:t xml:space="preserve"> </w:t>
+      </w:r>
+      <w:r>
+        <w:rPr>
+          <w:rFonts w:asciiTheme="majorBidi" w:hAnsiTheme="majorBidi" w:cstheme="majorBidi"/>
+        </w:rPr>
+        <w:t>for the rarefaction and the shock wave respectively</w:t>
+      </w:r>
+      <w:r>
+        <w:rPr>
+          <w:rFonts w:asciiTheme="majorBidi" w:hAnsiTheme="majorBidi" w:cstheme="majorBidi"/>
+        </w:rPr>
+        <w:t xml:space="preserve"> as </w:t>
+      </w:r>
+      <w:r>
+        <w:rPr>
+          <w:rFonts w:asciiTheme="majorBidi" w:hAnsiTheme="majorBidi" w:cstheme="majorBidi"/>
+        </w:rPr>
+        <w:t>it was shown mathematically in</w:t>
+      </w:r>
+      <w:r>
+        <w:rPr>
+          <w:rFonts w:asciiTheme="majorBidi" w:hAnsiTheme="majorBidi" w:cstheme="majorBidi"/>
+        </w:rPr>
+        <w:t xml:space="preserve"> </w:t>
+      </w:r>
+      <w:r>
+        <w:rPr>
+          <w:rFonts w:asciiTheme="majorBidi" w:hAnsiTheme="majorBidi" w:cstheme="majorBidi"/>
+        </w:rPr>
+        <w:t xml:space="preserve">the </w:t>
+      </w:r>
+      <w:bookmarkStart w:id="2" w:name="_GoBack"/>
+      <w:bookmarkEnd w:id="2"/>
+      <w:r>
+        <w:rPr>
+          <w:rFonts w:asciiTheme="majorBidi" w:hAnsiTheme="majorBidi" w:cstheme="majorBidi"/>
+        </w:rPr>
+        <w:t>“</w:t>
+      </w:r>
+      <w:r>
+        <w:rPr>
+          <w:rFonts w:asciiTheme="majorBidi" w:hAnsiTheme="majorBidi" w:cstheme="majorBidi"/>
+        </w:rPr>
+        <w:t>minmod</w:t>
+      </w:r>
+      <w:r>
+        <w:rPr>
+          <w:rFonts w:asciiTheme="majorBidi" w:hAnsiTheme="majorBidi" w:cstheme="majorBidi"/>
+        </w:rPr>
+        <w:t>”</w:t>
+      </w:r>
+      <w:r>
+        <w:rPr>
+          <w:rFonts w:asciiTheme="majorBidi" w:hAnsiTheme="majorBidi" w:cstheme="majorBidi"/>
+        </w:rPr>
+        <w:t xml:space="preserve"> slop limiter</w:t>
+      </w:r>
+      <w:r>
+        <w:rPr>
+          <w:rFonts w:asciiTheme="majorBidi" w:hAnsiTheme="majorBidi" w:cstheme="majorBidi"/>
+        </w:rPr>
+        <w:t xml:space="preserve"> method</w:t>
+      </w:r>
+      <w:r>
+        <w:rPr>
+          <w:rFonts w:asciiTheme="majorBidi" w:hAnsiTheme="majorBidi" w:cstheme="majorBidi"/>
+        </w:rPr>
+        <w:t>.</w:t>
+      </w:r>
+      <w:r>
+        <w:rPr>
+          <w:rFonts w:asciiTheme="majorBidi" w:hAnsiTheme="majorBidi" w:cstheme="majorBidi"/>
+        </w:rPr>
+        <w:t xml:space="preserve"> One can see for the rarefaction distortion diminish as we increase the resolution more than the shock.</w:t>
+      </w:r>
+    </w:p>
+    <w:p>
+      <w:r>
+        <w:rPr>
           <w:noProof/>
         </w:rPr>
         <w:drawing>
-          <wp:anchor distT="0" distB="0" distL="114300" distR="114300" simplePos="0" relativeHeight="251663360" behindDoc="0" locked="0" layoutInCell="1" allowOverlap="1" wp14:anchorId="7E0DD9A7" wp14:editId="558119F4">
+          <wp:anchor distT="0" distB="0" distL="114300" distR="114300" simplePos="0" relativeHeight="251663360" behindDoc="0" locked="0" layoutInCell="1" allowOverlap="1" wp14:anchorId="7E0DD9A7" wp14:editId="1397DBE9">
             <wp:simplePos x="0" y="0"/>
             <wp:positionH relativeFrom="column">
-              <wp:posOffset>2977555</wp:posOffset>
+              <wp:posOffset>2975610</wp:posOffset>
             </wp:positionH>
             <wp:positionV relativeFrom="paragraph">
-              <wp:posOffset>1550174</wp:posOffset>
+              <wp:posOffset>205105</wp:posOffset>
             </wp:positionV>
-            <wp:extent cx="2825750" cy="2179320"/>
-            <wp:effectExtent l="0" t="0" r="0" b="0"/>
+            <wp:extent cx="2848610" cy="2197100"/>
+            <wp:effectExtent l="0" t="0" r="8890" b="0"/>
             <wp:wrapSquare wrapText="bothSides"/>
             <wp:docPr id="4" name="Picture 4"/>
             <wp:cNvGraphicFramePr>
@@ -249,7 +529,7 @@
                     </pic:cNvPicPr>
                   </pic:nvPicPr>
                   <pic:blipFill>
-                    <a:blip r:embed="rId4" cstate="print">
+                    <a:blip r:embed="rId5" cstate="print">
                       <a:extLst>
                         <a:ext uri="{28A0092B-C50C-407E-A947-70E740481C1C}">
                           <a14:useLocalDpi xmlns:a14="http://schemas.microsoft.com/office/drawing/2010/main" val="0"/>
@@ -264,7 +544,7 @@
                   <pic:spPr bwMode="auto">
                     <a:xfrm>
                       <a:off x="0" y="0"/>
-                      <a:ext cx="2825750" cy="2179320"/>
+                      <a:ext cx="2848610" cy="2197100"/>
                     </a:xfrm>
                     <a:prstGeom prst="rect">
                       <a:avLst/>
@@ -286,238 +566,6 @@
           </wp:anchor>
         </w:drawing>
       </w:r>
-      <w:r>
-        <w:rPr>
-          <w:rFonts w:asciiTheme="majorBidi" w:hAnsiTheme="majorBidi" w:cstheme="majorBidi"/>
-        </w:rPr>
-        <w:t>Sod problem</w:t>
-      </w:r>
-      <w:r>
-        <w:rPr>
-          <w:rFonts w:asciiTheme="majorBidi" w:hAnsiTheme="majorBidi" w:cstheme="majorBidi"/>
-        </w:rPr>
-        <w:t xml:space="preserve"> (A method stimulates any Hydrodynamical system on a computer</w:t>
-      </w:r>
-      <w:r>
-        <w:rPr>
-          <w:rFonts w:asciiTheme="majorBidi" w:hAnsiTheme="majorBidi" w:cstheme="majorBidi"/>
-        </w:rPr>
-        <w:t xml:space="preserve">. This case represents a </w:t>
-      </w:r>
-      <w:proofErr w:type="gramStart"/>
-      <w:r>
-        <w:rPr>
-          <w:rFonts w:asciiTheme="majorBidi" w:hAnsiTheme="majorBidi" w:cstheme="majorBidi"/>
-        </w:rPr>
-        <w:t>1 Dimensional</w:t>
-      </w:r>
-      <w:proofErr w:type="gramEnd"/>
-      <w:r>
-        <w:rPr>
-          <w:rFonts w:asciiTheme="majorBidi" w:hAnsiTheme="majorBidi" w:cstheme="majorBidi"/>
-        </w:rPr>
-        <w:t xml:space="preserve"> tube</w:t>
-      </w:r>
-      <w:r>
-        <w:rPr>
-          <w:rFonts w:asciiTheme="majorBidi" w:hAnsiTheme="majorBidi" w:cstheme="majorBidi"/>
-        </w:rPr>
-        <w:t>)</w:t>
-      </w:r>
-      <w:r>
-        <w:rPr>
-          <w:rFonts w:asciiTheme="majorBidi" w:hAnsiTheme="majorBidi" w:cstheme="majorBidi"/>
-        </w:rPr>
-        <w:t xml:space="preserve">: </w:t>
-      </w:r>
-      <w:r>
-        <w:rPr>
-          <w:rFonts w:asciiTheme="majorBidi" w:hAnsiTheme="majorBidi" w:cstheme="majorBidi"/>
-        </w:rPr>
-        <w:t>W</w:t>
-      </w:r>
-      <w:r>
-        <w:rPr>
-          <w:rFonts w:asciiTheme="majorBidi" w:hAnsiTheme="majorBidi" w:cstheme="majorBidi"/>
-        </w:rPr>
-        <w:t>e considered</w:t>
-      </w:r>
-      <w:r>
-        <w:rPr>
-          <w:rFonts w:asciiTheme="majorBidi" w:hAnsiTheme="majorBidi" w:cstheme="majorBidi"/>
-        </w:rPr>
-        <w:t xml:space="preserve"> the</w:t>
-      </w:r>
-      <w:r>
-        <w:rPr>
-          <w:rFonts w:asciiTheme="majorBidi" w:hAnsiTheme="majorBidi" w:cstheme="majorBidi"/>
-        </w:rPr>
-        <w:t xml:space="preserve"> non-relativistic</w:t>
-      </w:r>
-      <w:r>
-        <w:rPr>
-          <w:rFonts w:asciiTheme="majorBidi" w:hAnsiTheme="majorBidi" w:cstheme="majorBidi"/>
-        </w:rPr>
-        <w:t xml:space="preserve"> case for an ideal fluid (</w:t>
-      </w:r>
-      <m:oMath>
-        <m:r>
-          <w:rPr>
-            <w:rFonts w:ascii="Cambria Math" w:hAnsi="Cambria Math" w:cstheme="majorBidi"/>
-          </w:rPr>
-          <m:t>P=(γ-1)ρε</m:t>
-        </m:r>
-      </m:oMath>
-      <w:r>
-        <w:rPr>
-          <w:rFonts w:asciiTheme="majorBidi" w:hAnsiTheme="majorBidi" w:cstheme="majorBidi"/>
-        </w:rPr>
-        <w:t xml:space="preserve">) applying the HLLE (Riemann solver). It has been found </w:t>
-      </w:r>
-      <w:r>
-        <w:rPr>
-          <w:rFonts w:asciiTheme="majorBidi" w:hAnsiTheme="majorBidi" w:cstheme="majorBidi"/>
-        </w:rPr>
-        <w:t xml:space="preserve">as the grid resolution increases, the </w:t>
-      </w:r>
-      <w:r>
-        <w:rPr>
-          <w:rFonts w:asciiTheme="majorBidi" w:hAnsiTheme="majorBidi" w:cstheme="majorBidi"/>
-        </w:rPr>
-        <w:t>stimulated rest mass density converges toward the exact solution</w:t>
-      </w:r>
-      <w:r>
-        <w:rPr>
-          <w:rFonts w:asciiTheme="majorBidi" w:hAnsiTheme="majorBidi" w:cstheme="majorBidi"/>
-        </w:rPr>
-        <w:t xml:space="preserve"> (Figure 1). These distortions </w:t>
-      </w:r>
-      <w:r>
-        <w:rPr>
-          <w:rFonts w:asciiTheme="majorBidi" w:hAnsiTheme="majorBidi" w:cstheme="majorBidi"/>
-        </w:rPr>
-        <w:t>are related</w:t>
-      </w:r>
-      <w:r>
-        <w:rPr>
-          <w:rFonts w:asciiTheme="majorBidi" w:hAnsiTheme="majorBidi" w:cstheme="majorBidi"/>
-        </w:rPr>
-        <w:t xml:space="preserve"> to the </w:t>
-      </w:r>
-      <w:r>
-        <w:rPr>
-          <w:rFonts w:asciiTheme="majorBidi" w:hAnsiTheme="majorBidi" w:cstheme="majorBidi"/>
-        </w:rPr>
-        <w:t>second</w:t>
-      </w:r>
-      <w:r>
-        <w:rPr>
-          <w:rFonts w:asciiTheme="majorBidi" w:hAnsiTheme="majorBidi" w:cstheme="majorBidi"/>
-        </w:rPr>
-        <w:t xml:space="preserve"> </w:t>
-      </w:r>
-      <w:r>
-        <w:rPr>
-          <w:rFonts w:asciiTheme="majorBidi" w:hAnsiTheme="majorBidi" w:cstheme="majorBidi"/>
-        </w:rPr>
-        <w:t>and first</w:t>
-      </w:r>
-      <w:r>
-        <w:rPr>
-          <w:rFonts w:asciiTheme="majorBidi" w:hAnsiTheme="majorBidi" w:cstheme="majorBidi"/>
-        </w:rPr>
-        <w:t xml:space="preserve"> order error</w:t>
-      </w:r>
-      <w:r>
-        <w:rPr>
-          <w:rFonts w:asciiTheme="majorBidi" w:hAnsiTheme="majorBidi" w:cstheme="majorBidi"/>
-        </w:rPr>
-        <w:t xml:space="preserve"> </w:t>
-      </w:r>
-      <m:oMath>
-        <m:r>
-          <w:rPr>
-            <w:rFonts w:ascii="Cambria Math" w:hAnsi="Cambria Math" w:cstheme="majorBidi"/>
-          </w:rPr>
-          <m:t>[</m:t>
-        </m:r>
-        <m:sSup>
-          <m:sSupPr>
-            <m:ctrlPr>
-              <w:rPr>
-                <w:rFonts w:ascii="Cambria Math" w:hAnsi="Cambria Math" w:cstheme="majorBidi"/>
-                <w:i/>
-              </w:rPr>
-            </m:ctrlPr>
-          </m:sSupPr>
-          <m:e>
-            <m:r>
-              <w:rPr>
-                <w:rFonts w:ascii="Cambria Math" w:hAnsi="Cambria Math" w:cstheme="majorBidi"/>
-              </w:rPr>
-              <m:t>∆x</m:t>
-            </m:r>
-          </m:e>
-          <m:sup>
-            <m:r>
-              <w:rPr>
-                <w:rFonts w:ascii="Cambria Math" w:hAnsi="Cambria Math" w:cstheme="majorBidi"/>
-              </w:rPr>
-              <m:t>2</m:t>
-            </m:r>
-          </m:sup>
-        </m:sSup>
-        <m:r>
-          <w:rPr>
-            <w:rFonts w:ascii="Cambria Math" w:eastAsiaTheme="minorEastAsia" w:hAnsi="Cambria Math" w:cstheme="majorBidi"/>
-          </w:rPr>
-          <m:t>,∆x]</m:t>
-        </m:r>
-      </m:oMath>
-      <w:r>
-        <w:rPr>
-          <w:rFonts w:asciiTheme="majorBidi" w:hAnsiTheme="majorBidi" w:cstheme="majorBidi"/>
-        </w:rPr>
-        <w:t xml:space="preserve"> </w:t>
-      </w:r>
-      <w:r>
-        <w:rPr>
-          <w:rFonts w:asciiTheme="majorBidi" w:hAnsiTheme="majorBidi" w:cstheme="majorBidi"/>
-        </w:rPr>
-        <w:t>for the rarefaction and the shock wave respectively</w:t>
-      </w:r>
-      <w:r>
-        <w:rPr>
-          <w:rFonts w:asciiTheme="majorBidi" w:hAnsiTheme="majorBidi" w:cstheme="majorBidi"/>
-        </w:rPr>
-        <w:t xml:space="preserve"> as </w:t>
-      </w:r>
-      <w:r>
-        <w:rPr>
-          <w:rFonts w:asciiTheme="majorBidi" w:hAnsiTheme="majorBidi" w:cstheme="majorBidi"/>
-        </w:rPr>
-        <w:t>it was shown mathematically in</w:t>
-      </w:r>
-      <w:r>
-        <w:rPr>
-          <w:rFonts w:asciiTheme="majorBidi" w:hAnsiTheme="majorBidi" w:cstheme="majorBidi"/>
-        </w:rPr>
-        <w:t xml:space="preserve"> Godunov method</w:t>
-      </w:r>
-      <w:r>
-        <w:rPr>
-          <w:rFonts w:asciiTheme="majorBidi" w:hAnsiTheme="majorBidi" w:cstheme="majorBidi"/>
-        </w:rPr>
-        <w:t>.</w:t>
-      </w:r>
-      <w:r>
-        <w:rPr>
-          <w:rFonts w:asciiTheme="majorBidi" w:hAnsiTheme="majorBidi" w:cstheme="majorBidi"/>
-        </w:rPr>
-        <w:t xml:space="preserve"> One can see for the rarefaction distortion diminish as we increase the resolution more than the shock.</w:t>
-      </w:r>
-    </w:p>
-    <w:p>
       <w:r>
         <w:rPr>
           <w:noProof/>
@@ -556,7 +604,7 @@
                     </pic:cNvPicPr>
                   </pic:nvPicPr>
                   <pic:blipFill>
-                    <a:blip r:embed="rId5" cstate="print">
+                    <a:blip r:embed="rId6" cstate="print">
                       <a:extLst>
                         <a:ext uri="{28A0092B-C50C-407E-A947-70E740481C1C}">
                           <a14:useLocalDpi xmlns:a14="http://schemas.microsoft.com/office/drawing/2010/main" val="0"/>
@@ -624,7 +672,7 @@
                     </pic:cNvPicPr>
                   </pic:nvPicPr>
                   <pic:blipFill>
-                    <a:blip r:embed="rId6" cstate="print">
+                    <a:blip r:embed="rId7" cstate="print">
                       <a:extLst>
                         <a:ext uri="{28A0092B-C50C-407E-A947-70E740481C1C}">
                           <a14:useLocalDpi xmlns:a14="http://schemas.microsoft.com/office/drawing/2010/main" val="0"/>
@@ -761,6 +809,9 @@
                               <w:t xml:space="preserve"> regarding the 3 Eigenvalues</w:t>
                             </w:r>
                             <w:r>
+                              <w:t xml:space="preserve"> for a hydrodynamical system</w:t>
+                            </w:r>
+                            <w:r>
                               <w:t>.</w:t>
                             </w:r>
                           </w:p>
@@ -840,6 +891,9 @@
                         <w:t xml:space="preserve"> regarding the 3 Eigenvalues</w:t>
                       </w:r>
                       <w:r>
+                        <w:t xml:space="preserve"> for a hydrodynamical system</w:t>
+                      </w:r>
+                      <w:r>
                         <w:t>.</w:t>
                       </w:r>
                     </w:p>
@@ -901,19 +955,12 @@
         <w:rPr>
           <w:rFonts w:asciiTheme="majorBidi" w:hAnsiTheme="majorBidi"/>
         </w:rPr>
-        <w:t>2-</w:t>
-      </w:r>
-      <w:r>
-        <w:rPr>
-          <w:rFonts w:asciiTheme="majorBidi" w:hAnsiTheme="majorBidi"/>
-        </w:rPr>
-        <w:t>2</w:t>
+        <w:t>2-2</w:t>
       </w:r>
     </w:p>
     <w:p>
       <w:pPr>
         <w:rPr>
-          <w:rStyle w:val="Title"/>
           <w:rFonts w:asciiTheme="majorBidi" w:eastAsiaTheme="minorEastAsia" w:hAnsiTheme="majorBidi" w:cstheme="majorBidi"/>
         </w:rPr>
       </w:pPr>
@@ -987,7 +1034,25 @@
           <w:b w:val="0"/>
           <w:bCs w:val="0"/>
         </w:rPr>
-        <w:t xml:space="preserve"> (another Riemann solver) with the polytropic form of the TOV</w:t>
+        <w:t xml:space="preserve"> (another</w:t>
+      </w:r>
+      <w:r>
+        <w:rPr>
+          <w:rStyle w:val="Strong"/>
+          <w:rFonts w:asciiTheme="majorBidi" w:hAnsiTheme="majorBidi" w:cstheme="majorBidi"/>
+          <w:b w:val="0"/>
+          <w:bCs w:val="0"/>
+        </w:rPr>
+        <w:t xml:space="preserve"> Approximate</w:t>
+      </w:r>
+      <w:r>
+        <w:rPr>
+          <w:rStyle w:val="Strong"/>
+          <w:rFonts w:asciiTheme="majorBidi" w:hAnsiTheme="majorBidi" w:cstheme="majorBidi"/>
+          <w:b w:val="0"/>
+          <w:bCs w:val="0"/>
+        </w:rPr>
+        <w:t xml:space="preserve"> Riemann solver) with the polytropic form of the TOV</w:t>
       </w:r>
       <w:r>
         <w:rPr>
@@ -1080,18 +1145,10 @@
             <w:rStyle w:val="Strong"/>
             <w:rFonts w:ascii="Cambria Math" w:hAnsi="Cambria Math" w:cstheme="majorBidi"/>
           </w:rPr>
-          <m:t>γ</m:t>
+          <m:t>γ=</m:t>
         </m:r>
         <m:r>
           <w:rPr>
-            <w:rStyle w:val="Strong"/>
-            <w:rFonts w:ascii="Cambria Math" w:hAnsi="Cambria Math" w:cstheme="majorBidi"/>
-          </w:rPr>
-          <m:t>=</m:t>
-        </m:r>
-        <m:r>
-          <w:rPr>
-            <w:rStyle w:val="Title"/>
             <w:rFonts w:ascii="Cambria Math" w:hAnsi="Cambria Math" w:cstheme="majorBidi"/>
           </w:rPr>
           <m:t>2</m:t>
@@ -1099,35 +1156,30 @@
       </m:oMath>
       <w:r>
         <w:rPr>
-          <w:rStyle w:val="Title"/>
           <w:rFonts w:asciiTheme="majorBidi" w:eastAsiaTheme="minorEastAsia" w:hAnsiTheme="majorBidi" w:cstheme="majorBidi"/>
         </w:rPr>
         <w:t>.</w:t>
       </w:r>
       <w:r>
         <w:rPr>
-          <w:rStyle w:val="Title"/>
           <w:rFonts w:asciiTheme="majorBidi" w:eastAsiaTheme="minorEastAsia" w:hAnsiTheme="majorBidi" w:cstheme="majorBidi"/>
         </w:rPr>
         <w:t xml:space="preserve"> Data from Cactus simulation in Figure 2 shows oscillation in the density due to the low resolution as shown for the green line. For the exact re</w:t>
       </w:r>
       <w:r>
         <w:rPr>
-          <w:rStyle w:val="Title"/>
           <w:rFonts w:asciiTheme="majorBidi" w:eastAsiaTheme="minorEastAsia" w:hAnsiTheme="majorBidi" w:cstheme="majorBidi"/>
         </w:rPr>
         <w:t>lation, we are expecting to see</w:t>
       </w:r>
       <w:r>
         <w:rPr>
-          <w:rStyle w:val="Title"/>
           <w:rFonts w:asciiTheme="majorBidi" w:eastAsiaTheme="minorEastAsia" w:hAnsiTheme="majorBidi" w:cstheme="majorBidi"/>
         </w:rPr>
         <w:t xml:space="preserve"> no change with the density through</w:t>
       </w:r>
       <w:r>
         <w:rPr>
-          <w:rStyle w:val="Title"/>
           <w:rFonts w:asciiTheme="majorBidi" w:eastAsiaTheme="minorEastAsia" w:hAnsiTheme="majorBidi" w:cstheme="majorBidi"/>
         </w:rPr>
         <w:t xml:space="preserve"> the evolution with time. Increasing the resolution would give a more stable function as we see for </w:t>
@@ -1167,7 +1219,6 @@
       </m:oMath>
       <w:r>
         <w:rPr>
-          <w:rStyle w:val="Title"/>
           <w:rFonts w:asciiTheme="majorBidi" w:eastAsiaTheme="minorEastAsia" w:hAnsiTheme="majorBidi" w:cstheme="majorBidi"/>
         </w:rPr>
         <w:t xml:space="preserve"> and </w:t>
@@ -1207,17 +1258,15 @@
       </m:oMath>
       <w:r>
         <w:rPr>
-          <w:rStyle w:val="Title"/>
           <w:rFonts w:asciiTheme="majorBidi" w:eastAsiaTheme="minorEastAsia" w:hAnsiTheme="majorBidi" w:cstheme="majorBidi"/>
         </w:rPr>
         <w:t>.</w:t>
       </w:r>
       <w:r>
         <w:rPr>
-          <w:rStyle w:val="Title"/>
           <w:rFonts w:asciiTheme="majorBidi" w:eastAsiaTheme="minorEastAsia" w:hAnsiTheme="majorBidi" w:cstheme="majorBidi"/>
         </w:rPr>
-        <w:t xml:space="preserve">    </w:t>
+        <w:t xml:space="preserve"> </w:t>
       </w:r>
     </w:p>
     <w:p>
@@ -1258,7 +1307,7 @@
                     </pic:cNvPicPr>
                   </pic:nvPicPr>
                   <pic:blipFill>
-                    <a:blip r:embed="rId7">
+                    <a:blip r:embed="rId8">
                       <a:extLst>
                         <a:ext uri="{28A0092B-C50C-407E-A947-70E740481C1C}">
                           <a14:useLocalDpi xmlns:a14="http://schemas.microsoft.com/office/drawing/2010/main" val="0"/>
@@ -1596,7 +1645,7 @@
                     </pic:cNvPicPr>
                   </pic:nvPicPr>
                   <pic:blipFill>
-                    <a:blip r:embed="rId8">
+                    <a:blip r:embed="rId9">
                       <a:extLst>
                         <a:ext uri="{28A0092B-C50C-407E-A947-70E740481C1C}">
                           <a14:useLocalDpi xmlns:a14="http://schemas.microsoft.com/office/drawing/2010/main" val="0"/>
@@ -1659,12 +1708,7 @@
         <w:t xml:space="preserve"> (x and y axes) representation of a stable star</w:t>
       </w:r>
       <w:r>
-        <w:t>. Zero on both axes shows the center of the star where the density is the highest and get lower as we move out</w:t>
-      </w:r>
-      <w:bookmarkStart w:id="2" w:name="_GoBack"/>
-      <w:bookmarkEnd w:id="2"/>
-      <w:r>
-        <w:t>.</w:t>
+        <w:t>. Zero on both axes shows the center of the star where the density is the highest and get lower as we move out.</w:t>
       </w:r>
     </w:p>
     <w:p>
@@ -1679,50 +1723,32 @@
     </w:p>
     <w:p>
       <w:pPr>
-        <w:rPr>
-          <w:rFonts w:asciiTheme="majorBidi" w:hAnsiTheme="majorBidi" w:cstheme="majorBidi"/>
-        </w:rPr>
-      </w:pPr>
-      <w:r>
-        <w:rPr>
-          <w:rStyle w:val="Strong"/>
-          <w:rFonts w:asciiTheme="majorBidi" w:hAnsiTheme="majorBidi" w:cstheme="majorBidi"/>
-        </w:rPr>
-        <w:t>4rk ====    4th-order Runge-</w:t>
-      </w:r>
-      <w:proofErr w:type="spellStart"/>
-      <w:r>
-        <w:rPr>
-          <w:rStyle w:val="Strong"/>
-          <w:rFonts w:asciiTheme="majorBidi" w:hAnsiTheme="majorBidi" w:cstheme="majorBidi"/>
-        </w:rPr>
-        <w:t>Kutta</w:t>
-      </w:r>
-      <w:proofErr w:type="spellEnd"/>
-      <w:r>
-        <w:rPr>
-          <w:rStyle w:val="Strong"/>
-          <w:rFonts w:asciiTheme="majorBidi" w:hAnsiTheme="majorBidi" w:cstheme="majorBidi"/>
-        </w:rPr>
-        <w:t xml:space="preserve"> method</w:t>
-      </w:r>
-      <w:r>
-        <w:rPr>
-          <w:rFonts w:asciiTheme="majorBidi" w:hAnsiTheme="majorBidi" w:cstheme="majorBidi"/>
-        </w:rPr>
-        <w:t>, a numerical technique used to solve ordinary differential equations (ODEs), especially initial value problems</w:t>
-      </w:r>
-      <w:r>
-        <w:rPr>
-          <w:rFonts w:asciiTheme="majorBidi" w:hAnsiTheme="majorBidi" w:cstheme="majorBidi"/>
-        </w:rPr>
-        <w:t>.</w:t>
+        <w:pStyle w:val="Title"/>
+        <w:spacing w:line="276" w:lineRule="auto"/>
+        <w:rPr>
+          <w:rFonts w:asciiTheme="majorBidi" w:hAnsiTheme="majorBidi"/>
+        </w:rPr>
+      </w:pPr>
+      <w:r>
+        <w:rPr>
+          <w:rFonts w:asciiTheme="majorBidi" w:hAnsiTheme="majorBidi"/>
+        </w:rPr>
+        <w:t xml:space="preserve">Exercise </w:t>
+      </w:r>
+      <w:r>
+        <w:rPr>
+          <w:rFonts w:asciiTheme="majorBidi" w:hAnsiTheme="majorBidi"/>
+        </w:rPr>
+        <w:t>2-3</w:t>
       </w:r>
     </w:p>
     <w:p>
       <w:pPr>
         <w:rPr>
-          <w:rFonts w:asciiTheme="majorBidi" w:hAnsiTheme="majorBidi" w:cstheme="majorBidi"/>
+          <w:rFonts w:ascii="CMTT12" w:hAnsi="CMTT12" w:cs="CMTT12"/>
+          <w:kern w:val="0"/>
+          <w:sz w:val="24"/>
+          <w:szCs w:val="24"/>
         </w:rPr>
       </w:pPr>
     </w:p>
@@ -1730,11 +1756,1917 @@
       <w:pPr>
         <w:rPr>
           <w:rFonts w:asciiTheme="majorBidi" w:hAnsiTheme="majorBidi" w:cstheme="majorBidi"/>
-        </w:rPr>
-      </w:pPr>
+          <w:b/>
+          <w:bCs/>
+          <w:kern w:val="0"/>
+          <w:sz w:val="24"/>
+          <w:szCs w:val="24"/>
+        </w:rPr>
+      </w:pPr>
+      <w:proofErr w:type="gramStart"/>
+      <w:r>
+        <w:rPr>
+          <w:rFonts w:asciiTheme="majorBidi" w:hAnsiTheme="majorBidi" w:cstheme="majorBidi"/>
+          <w:b/>
+          <w:bCs/>
+          <w:kern w:val="0"/>
+          <w:sz w:val="24"/>
+          <w:szCs w:val="24"/>
+        </w:rPr>
+        <w:t>MoL::</w:t>
+      </w:r>
+      <w:proofErr w:type="gramEnd"/>
+      <w:r>
+        <w:rPr>
+          <w:rFonts w:asciiTheme="majorBidi" w:hAnsiTheme="majorBidi" w:cstheme="majorBidi"/>
+          <w:b/>
+          <w:bCs/>
+          <w:kern w:val="0"/>
+          <w:sz w:val="24"/>
+          <w:szCs w:val="24"/>
+        </w:rPr>
+        <w:t>ODE Method = "rk4"</w:t>
+      </w:r>
+      <w:r>
+        <w:rPr>
+          <w:rFonts w:asciiTheme="majorBidi" w:hAnsiTheme="majorBidi" w:cstheme="majorBidi"/>
+          <w:b/>
+          <w:bCs/>
+          <w:kern w:val="0"/>
+          <w:sz w:val="24"/>
+          <w:szCs w:val="24"/>
+        </w:rPr>
+        <w:t xml:space="preserve"> :</w:t>
+      </w:r>
     </w:p>
-    <w:p/>
-    <w:p/>
+    <w:p>
+      <w:pPr>
+        <w:rPr>
+          <w:rFonts w:asciiTheme="majorBidi" w:hAnsiTheme="majorBidi" w:cstheme="majorBidi"/>
+        </w:rPr>
+      </w:pPr>
+      <w:r>
+        <w:rPr>
+          <w:rFonts w:asciiTheme="majorBidi" w:hAnsiTheme="majorBidi" w:cstheme="majorBidi"/>
+        </w:rPr>
+        <w:t>a numerical technique used to solve ordinary differential equations (ODEs) after been transf</w:t>
+      </w:r>
+      <w:r>
+        <w:rPr>
+          <w:rFonts w:asciiTheme="majorBidi" w:hAnsiTheme="majorBidi" w:cstheme="majorBidi"/>
+        </w:rPr>
+        <w:t>o</w:t>
+      </w:r>
+      <w:r>
+        <w:rPr>
+          <w:rFonts w:asciiTheme="majorBidi" w:hAnsiTheme="majorBidi" w:cstheme="majorBidi"/>
+        </w:rPr>
+        <w:t>r</w:t>
+      </w:r>
+      <w:r>
+        <w:rPr>
+          <w:rFonts w:asciiTheme="majorBidi" w:hAnsiTheme="majorBidi" w:cstheme="majorBidi"/>
+        </w:rPr>
+        <w:t>m</w:t>
+      </w:r>
+      <w:r>
+        <w:rPr>
+          <w:rFonts w:asciiTheme="majorBidi" w:hAnsiTheme="majorBidi" w:cstheme="majorBidi"/>
+        </w:rPr>
+        <w:t xml:space="preserve">ed from </w:t>
+      </w:r>
+      <w:r>
+        <w:rPr>
+          <w:rFonts w:asciiTheme="majorBidi" w:hAnsiTheme="majorBidi" w:cstheme="majorBidi"/>
+        </w:rPr>
+        <w:t>Partial Differential Equations (</w:t>
+      </w:r>
+      <w:r>
+        <w:rPr>
+          <w:rFonts w:asciiTheme="majorBidi" w:hAnsiTheme="majorBidi" w:cstheme="majorBidi"/>
+        </w:rPr>
+        <w:t>PDEs</w:t>
+      </w:r>
+      <w:r>
+        <w:rPr>
+          <w:rFonts w:asciiTheme="majorBidi" w:hAnsiTheme="majorBidi" w:cstheme="majorBidi"/>
+        </w:rPr>
+        <w:t>)</w:t>
+      </w:r>
+      <w:r>
+        <w:rPr>
+          <w:rFonts w:asciiTheme="majorBidi" w:hAnsiTheme="majorBidi" w:cstheme="majorBidi"/>
+        </w:rPr>
+        <w:t>. MoL stands for Methods of lines</w:t>
+      </w:r>
+      <w:r>
+        <w:rPr>
+          <w:rFonts w:asciiTheme="majorBidi" w:hAnsiTheme="majorBidi" w:cstheme="majorBidi"/>
+        </w:rPr>
+        <w:t xml:space="preserve"> which</w:t>
+      </w:r>
+      <w:r>
+        <w:rPr>
+          <w:rFonts w:asciiTheme="majorBidi" w:hAnsiTheme="majorBidi" w:cstheme="majorBidi"/>
+          <w:color w:val="202122"/>
+          <w:shd w:val="clear" w:color="auto" w:fill="FFFFFF"/>
+        </w:rPr>
+        <w:t> </w:t>
+      </w:r>
+      <w:r>
+        <w:rPr>
+          <w:rFonts w:asciiTheme="majorBidi" w:hAnsiTheme="majorBidi" w:cstheme="majorBidi"/>
+          <w:shd w:val="clear" w:color="auto" w:fill="FFFFFF"/>
+        </w:rPr>
+        <w:t>is a technique for solving </w:t>
+      </w:r>
+      <w:hyperlink r:id="rId10" w:tooltip="Partial differential equations" w:history="1">
+        <w:r>
+          <w:rPr>
+            <w:rStyle w:val="Hyperlink"/>
+            <w:rFonts w:asciiTheme="majorBidi" w:hAnsiTheme="majorBidi" w:cstheme="majorBidi"/>
+            <w:color w:val="auto"/>
+            <w:u w:val="none"/>
+            <w:shd w:val="clear" w:color="auto" w:fill="FFFFFF"/>
+          </w:rPr>
+          <w:t>partial differential equations</w:t>
+        </w:r>
+      </w:hyperlink>
+      <w:r>
+        <w:rPr>
+          <w:rFonts w:asciiTheme="majorBidi" w:hAnsiTheme="majorBidi" w:cstheme="majorBidi"/>
+          <w:shd w:val="clear" w:color="auto" w:fill="FFFFFF"/>
+        </w:rPr>
+        <w:t> (PDEs) in which all but one dimension is discretized. By reducing a PDE to a single continuous dimension</w:t>
+      </w:r>
+      <w:r>
+        <w:rPr>
+          <w:rFonts w:asciiTheme="majorBidi" w:hAnsiTheme="majorBidi" w:cstheme="majorBidi"/>
+          <w:shd w:val="clear" w:color="auto" w:fill="FFFFFF"/>
+        </w:rPr>
+        <w:t xml:space="preserve"> and the computer will solve them as if they are ODEs.</w:t>
+      </w:r>
+    </w:p>
+    <w:p>
+      <w:pPr>
+        <w:rPr>
+          <w:rFonts w:asciiTheme="majorBidi" w:hAnsiTheme="majorBidi" w:cstheme="majorBidi"/>
+          <w:b/>
+          <w:bCs/>
+          <w:kern w:val="0"/>
+          <w:sz w:val="24"/>
+          <w:szCs w:val="24"/>
+        </w:rPr>
+      </w:pPr>
+      <w:proofErr w:type="gramStart"/>
+      <w:r>
+        <w:rPr>
+          <w:rFonts w:asciiTheme="majorBidi" w:hAnsiTheme="majorBidi" w:cstheme="majorBidi"/>
+          <w:b/>
+          <w:bCs/>
+          <w:kern w:val="0"/>
+          <w:sz w:val="24"/>
+          <w:szCs w:val="24"/>
+        </w:rPr>
+        <w:t>GRHydro::</w:t>
+      </w:r>
+      <w:proofErr w:type="gramEnd"/>
+      <w:r>
+        <w:rPr>
+          <w:rFonts w:asciiTheme="majorBidi" w:hAnsiTheme="majorBidi" w:cstheme="majorBidi"/>
+          <w:b/>
+          <w:bCs/>
+          <w:kern w:val="0"/>
+          <w:sz w:val="24"/>
+          <w:szCs w:val="24"/>
+        </w:rPr>
+        <w:t>recon_method = "ppm" :</w:t>
+      </w:r>
+    </w:p>
+    <w:p>
+      <w:pPr>
+        <w:rPr>
+          <w:rFonts w:asciiTheme="majorBidi" w:hAnsiTheme="majorBidi" w:cstheme="majorBidi"/>
+        </w:rPr>
+      </w:pPr>
+      <w:r>
+        <w:rPr>
+          <w:rFonts w:asciiTheme="majorBidi" w:hAnsiTheme="majorBidi" w:cstheme="majorBidi"/>
+        </w:rPr>
+        <w:t>ppm stands for Piecewise Parabolic method</w:t>
+      </w:r>
+      <w:r>
+        <w:rPr>
+          <w:rFonts w:asciiTheme="majorBidi" w:hAnsiTheme="majorBidi" w:cstheme="majorBidi"/>
+        </w:rPr>
+        <w:t xml:space="preserve"> </w:t>
+      </w:r>
+      <w:r>
+        <w:rPr>
+          <w:rFonts w:asciiTheme="majorBidi" w:hAnsiTheme="majorBidi" w:cstheme="majorBidi"/>
+        </w:rPr>
+        <w:t>which is another way to reconstruct a function as in the TOV evolution.</w:t>
+      </w:r>
+      <w:r>
+        <w:rPr>
+          <w:rFonts w:asciiTheme="majorBidi" w:hAnsiTheme="majorBidi" w:cstheme="majorBidi"/>
+        </w:rPr>
+        <w:t xml:space="preserve"> (Considered as an alternative for the minmod method as it was used in Sod problem)</w:t>
+      </w:r>
+    </w:p>
+    <w:p>
+      <w:pPr>
+        <w:rPr>
+          <w:rFonts w:asciiTheme="majorBidi" w:hAnsiTheme="majorBidi" w:cstheme="majorBidi"/>
+          <w:b/>
+          <w:bCs/>
+        </w:rPr>
+      </w:pPr>
+      <w:proofErr w:type="gramStart"/>
+      <w:r>
+        <w:rPr>
+          <w:rFonts w:asciiTheme="majorBidi" w:hAnsiTheme="majorBidi" w:cstheme="majorBidi"/>
+          <w:b/>
+          <w:bCs/>
+          <w:kern w:val="0"/>
+          <w:sz w:val="24"/>
+          <w:szCs w:val="24"/>
+        </w:rPr>
+        <w:t>GRHydro::</w:t>
+      </w:r>
+      <w:proofErr w:type="gramEnd"/>
+      <w:r>
+        <w:rPr>
+          <w:rFonts w:asciiTheme="majorBidi" w:hAnsiTheme="majorBidi" w:cstheme="majorBidi"/>
+          <w:b/>
+          <w:bCs/>
+          <w:kern w:val="0"/>
+          <w:sz w:val="24"/>
+          <w:szCs w:val="24"/>
+        </w:rPr>
+        <w:t>riemann solver = "HLLE":</w:t>
+      </w:r>
+    </w:p>
+    <w:p>
+      <w:pPr>
+        <w:rPr>
+          <w:rFonts w:asciiTheme="majorBidi" w:hAnsiTheme="majorBidi" w:cstheme="majorBidi"/>
+          <w:kern w:val="0"/>
+          <w:sz w:val="24"/>
+          <w:szCs w:val="24"/>
+        </w:rPr>
+      </w:pPr>
+      <w:proofErr w:type="spellStart"/>
+      <w:r>
+        <w:rPr>
+          <w:rFonts w:asciiTheme="majorBidi" w:hAnsiTheme="majorBidi" w:cstheme="majorBidi"/>
+          <w:kern w:val="0"/>
+          <w:sz w:val="24"/>
+          <w:szCs w:val="24"/>
+        </w:rPr>
+        <w:t>Harten</w:t>
+      </w:r>
+      <w:proofErr w:type="spellEnd"/>
+      <w:r>
+        <w:rPr>
+          <w:rFonts w:asciiTheme="majorBidi" w:hAnsiTheme="majorBidi" w:cstheme="majorBidi"/>
+          <w:kern w:val="0"/>
+          <w:sz w:val="24"/>
+          <w:szCs w:val="24"/>
+        </w:rPr>
+        <w:t>-Lax-van Leer-</w:t>
+      </w:r>
+      <w:proofErr w:type="spellStart"/>
+      <w:r>
+        <w:rPr>
+          <w:rFonts w:asciiTheme="majorBidi" w:hAnsiTheme="majorBidi" w:cstheme="majorBidi"/>
+          <w:kern w:val="0"/>
+          <w:sz w:val="24"/>
+          <w:szCs w:val="24"/>
+        </w:rPr>
+        <w:t>Einfeldt</w:t>
+      </w:r>
+      <w:proofErr w:type="spellEnd"/>
+      <w:r>
+        <w:rPr>
+          <w:rFonts w:asciiTheme="majorBidi" w:hAnsiTheme="majorBidi" w:cstheme="majorBidi"/>
+          <w:kern w:val="0"/>
+          <w:sz w:val="24"/>
+          <w:szCs w:val="24"/>
+        </w:rPr>
+        <w:t xml:space="preserve"> (HLLE) which is an approximate Riemann solver. It is used to compute numerical fluxes at cell interfaces.</w:t>
+      </w:r>
+    </w:p>
+    <w:p>
+      <w:pPr>
+        <w:rPr>
+          <w:rFonts w:asciiTheme="majorBidi" w:hAnsiTheme="majorBidi" w:cstheme="majorBidi"/>
+          <w:b/>
+          <w:bCs/>
+          <w:kern w:val="0"/>
+          <w:sz w:val="24"/>
+          <w:szCs w:val="24"/>
+          <w:u w:val="single"/>
+        </w:rPr>
+      </w:pPr>
+    </w:p>
+    <w:p>
+      <w:pPr>
+        <w:rPr>
+          <w:rFonts w:asciiTheme="majorBidi" w:hAnsiTheme="majorBidi" w:cstheme="majorBidi"/>
+          <w:b/>
+          <w:bCs/>
+          <w:kern w:val="0"/>
+          <w:sz w:val="24"/>
+          <w:szCs w:val="24"/>
+          <w:u w:val="single"/>
+        </w:rPr>
+      </w:pPr>
+    </w:p>
+    <w:p>
+      <w:pPr>
+        <w:rPr>
+          <w:rFonts w:asciiTheme="majorBidi" w:hAnsiTheme="majorBidi" w:cstheme="majorBidi"/>
+        </w:rPr>
+      </w:pPr>
+      <w:r>
+        <w:rPr>
+          <w:rFonts w:asciiTheme="majorBidi" w:hAnsiTheme="majorBidi" w:cstheme="majorBidi"/>
+          <w:b/>
+          <w:bCs/>
+          <w:kern w:val="0"/>
+          <w:sz w:val="24"/>
+          <w:szCs w:val="24"/>
+          <w:u w:val="single"/>
+        </w:rPr>
+        <w:lastRenderedPageBreak/>
+        <w:t xml:space="preserve">For </w:t>
+      </w:r>
+      <w:r>
+        <w:rPr>
+          <w:rFonts w:asciiTheme="majorBidi" w:hAnsiTheme="majorBidi" w:cstheme="majorBidi"/>
+          <w:b/>
+          <w:bCs/>
+          <w:kern w:val="0"/>
+          <w:sz w:val="24"/>
+          <w:szCs w:val="24"/>
+          <w:u w:val="single"/>
+        </w:rPr>
+        <w:t>ML_BSSN</w:t>
+      </w:r>
+      <w:r>
+        <w:rPr>
+          <w:rFonts w:asciiTheme="majorBidi" w:hAnsiTheme="majorBidi" w:cstheme="majorBidi"/>
+          <w:b/>
+          <w:bCs/>
+          <w:kern w:val="0"/>
+          <w:sz w:val="24"/>
+          <w:szCs w:val="24"/>
+          <w:u w:val="single"/>
+        </w:rPr>
+        <w:t xml:space="preserve"> Block:</w:t>
+      </w:r>
+      <w:r>
+        <w:rPr>
+          <w:rFonts w:asciiTheme="majorBidi" w:hAnsiTheme="majorBidi" w:cstheme="majorBidi"/>
+          <w:b/>
+          <w:bCs/>
+          <w:kern w:val="0"/>
+          <w:sz w:val="24"/>
+          <w:szCs w:val="24"/>
+        </w:rPr>
+        <w:t xml:space="preserve"> </w:t>
+      </w:r>
+      <w:r>
+        <w:rPr>
+          <w:rFonts w:asciiTheme="majorBidi" w:hAnsiTheme="majorBidi" w:cstheme="majorBidi"/>
+        </w:rPr>
+        <w:t>It indicates you’re using the McLachlan implementation of the BSSN equations. This block maintains Gauge Conditions (Avoiding singularities</w:t>
+      </w:r>
+      <w:r>
+        <w:rPr>
+          <w:rFonts w:asciiTheme="majorBidi" w:hAnsiTheme="majorBidi" w:cstheme="majorBidi"/>
+        </w:rPr>
+        <w:t xml:space="preserve"> with</w:t>
+      </w:r>
+      <w:r>
+        <w:rPr>
+          <w:rFonts w:asciiTheme="majorBidi" w:hAnsiTheme="majorBidi" w:cstheme="majorBidi"/>
+        </w:rPr>
+        <w:t xml:space="preserve"> distortions and </w:t>
+      </w:r>
+      <w:r>
+        <w:rPr>
+          <w:rFonts w:asciiTheme="majorBidi" w:hAnsiTheme="majorBidi" w:cstheme="majorBidi"/>
+        </w:rPr>
+        <w:t>don’t need</w:t>
+      </w:r>
+      <w:r>
+        <w:rPr>
+          <w:rFonts w:asciiTheme="majorBidi" w:hAnsiTheme="majorBidi" w:cstheme="majorBidi"/>
+        </w:rPr>
+        <w:t xml:space="preserve"> expensive computations.</w:t>
+      </w:r>
+    </w:p>
+    <w:p>
+      <w:pPr>
+        <w:rPr>
+          <w:rFonts w:asciiTheme="majorBidi" w:hAnsiTheme="majorBidi" w:cstheme="majorBidi"/>
+          <w:b/>
+          <w:bCs/>
+          <w:kern w:val="0"/>
+          <w:sz w:val="24"/>
+          <w:szCs w:val="24"/>
+        </w:rPr>
+      </w:pPr>
+      <w:r>
+        <w:rPr>
+          <w:rFonts w:asciiTheme="majorBidi" w:hAnsiTheme="majorBidi" w:cstheme="majorBidi"/>
+          <w:b/>
+          <w:bCs/>
+          <w:kern w:val="0"/>
+          <w:sz w:val="24"/>
+          <w:szCs w:val="24"/>
+        </w:rPr>
+        <w:t>ML_</w:t>
+      </w:r>
+      <w:proofErr w:type="gramStart"/>
+      <w:r>
+        <w:rPr>
+          <w:rFonts w:asciiTheme="majorBidi" w:hAnsiTheme="majorBidi" w:cstheme="majorBidi"/>
+          <w:b/>
+          <w:bCs/>
+          <w:kern w:val="0"/>
+          <w:sz w:val="24"/>
+          <w:szCs w:val="24"/>
+        </w:rPr>
+        <w:t>BSSN::</w:t>
+      </w:r>
+      <w:proofErr w:type="gramEnd"/>
+      <w:r>
+        <w:rPr>
+          <w:rFonts w:asciiTheme="majorBidi" w:hAnsiTheme="majorBidi" w:cstheme="majorBidi"/>
+          <w:b/>
+          <w:bCs/>
+          <w:kern w:val="0"/>
+          <w:sz w:val="24"/>
+          <w:szCs w:val="24"/>
+        </w:rPr>
+        <w:t xml:space="preserve">harmonicN = 1 </w:t>
+      </w:r>
+      <w:r>
+        <w:rPr>
+          <w:rFonts w:asciiTheme="majorBidi" w:hAnsiTheme="majorBidi" w:cstheme="majorBidi"/>
+          <w:b/>
+          <w:bCs/>
+          <w:kern w:val="0"/>
+          <w:sz w:val="24"/>
+          <w:szCs w:val="24"/>
+        </w:rPr>
+        <w:t xml:space="preserve"> and </w:t>
+      </w:r>
+      <w:r>
+        <w:rPr>
+          <w:rFonts w:asciiTheme="majorBidi" w:hAnsiTheme="majorBidi" w:cstheme="majorBidi"/>
+          <w:b/>
+          <w:bCs/>
+          <w:kern w:val="0"/>
+          <w:sz w:val="24"/>
+          <w:szCs w:val="24"/>
+        </w:rPr>
+        <w:t>ML_BSSN::harmonicF = 2.0 :</w:t>
+      </w:r>
+    </w:p>
+    <w:p>
+      <w:pPr>
+        <w:rPr>
+          <w:rFonts w:asciiTheme="majorBidi" w:hAnsiTheme="majorBidi" w:cstheme="majorBidi"/>
+          <w:kern w:val="0"/>
+          <w:sz w:val="24"/>
+          <w:szCs w:val="24"/>
+        </w:rPr>
+      </w:pPr>
+      <w:r>
+        <w:rPr>
+          <w:rFonts w:asciiTheme="majorBidi" w:hAnsiTheme="majorBidi" w:cstheme="majorBidi"/>
+          <w:kern w:val="0"/>
+          <w:sz w:val="24"/>
+          <w:szCs w:val="24"/>
+        </w:rPr>
+        <w:t>Both refers to harmonic slicing condition</w:t>
+      </w:r>
+      <w:r>
+        <w:rPr>
+          <w:rFonts w:asciiTheme="majorBidi" w:hAnsiTheme="majorBidi" w:cstheme="majorBidi"/>
+          <w:kern w:val="0"/>
+          <w:sz w:val="24"/>
+          <w:szCs w:val="24"/>
+        </w:rPr>
+        <w:t xml:space="preserve"> </w:t>
+      </w:r>
+      <m:oMath>
+        <m:sSub>
+          <m:sSubPr>
+            <m:ctrlPr>
+              <w:rPr>
+                <w:rFonts w:ascii="Cambria Math" w:hAnsi="Cambria Math" w:cstheme="majorBidi"/>
+                <w:i/>
+                <w:sz w:val="24"/>
+                <w:szCs w:val="24"/>
+              </w:rPr>
+            </m:ctrlPr>
+          </m:sSubPr>
+          <m:e>
+            <m:r>
+              <w:rPr>
+                <w:rFonts w:ascii="Cambria Math" w:hAnsi="Cambria Math" w:cstheme="majorBidi"/>
+                <w:sz w:val="24"/>
+                <w:szCs w:val="24"/>
+              </w:rPr>
+              <m:t>∂</m:t>
+            </m:r>
+          </m:e>
+          <m:sub>
+            <m:r>
+              <w:rPr>
+                <w:rFonts w:ascii="Cambria Math" w:hAnsi="Cambria Math" w:cstheme="majorBidi"/>
+                <w:sz w:val="24"/>
+                <w:szCs w:val="24"/>
+              </w:rPr>
+              <m:t>t</m:t>
+            </m:r>
+          </m:sub>
+        </m:sSub>
+        <m:r>
+          <w:rPr>
+            <w:rFonts w:ascii="Cambria Math" w:hAnsi="Cambria Math" w:cstheme="majorBidi"/>
+            <w:sz w:val="24"/>
+            <w:szCs w:val="24"/>
+          </w:rPr>
+          <m:t>α=-f</m:t>
+        </m:r>
+        <m:d>
+          <m:dPr>
+            <m:ctrlPr>
+              <w:rPr>
+                <w:rFonts w:ascii="Cambria Math" w:hAnsi="Cambria Math" w:cstheme="majorBidi"/>
+                <w:i/>
+                <w:sz w:val="24"/>
+                <w:szCs w:val="24"/>
+              </w:rPr>
+            </m:ctrlPr>
+          </m:dPr>
+          <m:e>
+            <m:r>
+              <w:rPr>
+                <w:rFonts w:ascii="Cambria Math" w:hAnsi="Cambria Math" w:cstheme="majorBidi"/>
+                <w:sz w:val="24"/>
+                <w:szCs w:val="24"/>
+              </w:rPr>
+              <m:t>α</m:t>
+            </m:r>
+          </m:e>
+        </m:d>
+        <m:sSup>
+          <m:sSupPr>
+            <m:ctrlPr>
+              <w:rPr>
+                <w:rFonts w:ascii="Cambria Math" w:hAnsi="Cambria Math" w:cstheme="majorBidi"/>
+                <w:i/>
+                <w:sz w:val="24"/>
+                <w:szCs w:val="24"/>
+              </w:rPr>
+            </m:ctrlPr>
+          </m:sSupPr>
+          <m:e>
+            <m:r>
+              <w:rPr>
+                <w:rFonts w:ascii="Cambria Math" w:hAnsi="Cambria Math" w:cstheme="majorBidi"/>
+                <w:sz w:val="24"/>
+                <w:szCs w:val="24"/>
+              </w:rPr>
+              <m:t>α</m:t>
+            </m:r>
+          </m:e>
+          <m:sup>
+            <m:r>
+              <w:rPr>
+                <w:rFonts w:ascii="Cambria Math" w:hAnsi="Cambria Math" w:cstheme="majorBidi"/>
+                <w:sz w:val="24"/>
+                <w:szCs w:val="24"/>
+              </w:rPr>
+              <m:t>2</m:t>
+            </m:r>
+          </m:sup>
+        </m:sSup>
+        <m:d>
+          <m:dPr>
+            <m:ctrlPr>
+              <w:rPr>
+                <w:rFonts w:ascii="Cambria Math" w:hAnsi="Cambria Math" w:cstheme="majorBidi"/>
+                <w:i/>
+                <w:sz w:val="24"/>
+                <w:szCs w:val="24"/>
+              </w:rPr>
+            </m:ctrlPr>
+          </m:dPr>
+          <m:e>
+            <m:r>
+              <w:rPr>
+                <w:rFonts w:ascii="Cambria Math" w:hAnsi="Cambria Math" w:cstheme="majorBidi"/>
+                <w:sz w:val="24"/>
+                <w:szCs w:val="24"/>
+              </w:rPr>
+              <m:t>K-</m:t>
+            </m:r>
+            <m:sSub>
+              <m:sSubPr>
+                <m:ctrlPr>
+                  <w:rPr>
+                    <w:rFonts w:ascii="Cambria Math" w:hAnsi="Cambria Math" w:cstheme="majorBidi"/>
+                    <w:i/>
+                    <w:sz w:val="24"/>
+                    <w:szCs w:val="24"/>
+                  </w:rPr>
+                </m:ctrlPr>
+              </m:sSubPr>
+              <m:e>
+                <m:r>
+                  <w:rPr>
+                    <w:rFonts w:ascii="Cambria Math" w:hAnsi="Cambria Math" w:cstheme="majorBidi"/>
+                    <w:sz w:val="24"/>
+                    <w:szCs w:val="24"/>
+                  </w:rPr>
+                  <m:t>K</m:t>
+                </m:r>
+              </m:e>
+              <m:sub>
+                <m:r>
+                  <w:rPr>
+                    <w:rFonts w:ascii="Cambria Math" w:hAnsi="Cambria Math" w:cstheme="majorBidi"/>
+                    <w:sz w:val="24"/>
+                    <w:szCs w:val="24"/>
+                  </w:rPr>
+                  <m:t>o</m:t>
+                </m:r>
+              </m:sub>
+            </m:sSub>
+          </m:e>
+        </m:d>
+        <m:r>
+          <w:rPr>
+            <w:rFonts w:ascii="Cambria Math" w:hAnsi="Cambria Math" w:cstheme="majorBidi"/>
+            <w:sz w:val="24"/>
+            <w:szCs w:val="24"/>
+          </w:rPr>
+          <m:t>=</m:t>
+        </m:r>
+        <m:sSub>
+          <m:sSubPr>
+            <m:ctrlPr>
+              <w:rPr>
+                <w:rFonts w:ascii="Cambria Math" w:hAnsi="Cambria Math" w:cstheme="majorBidi"/>
+                <w:i/>
+                <w:sz w:val="24"/>
+                <w:szCs w:val="24"/>
+              </w:rPr>
+            </m:ctrlPr>
+          </m:sSubPr>
+          <m:e>
+            <m:r>
+              <w:rPr>
+                <w:rFonts w:ascii="Cambria Math" w:hAnsi="Cambria Math" w:cstheme="majorBidi"/>
+                <w:sz w:val="24"/>
+                <w:szCs w:val="24"/>
+              </w:rPr>
+              <m:t>∂</m:t>
+            </m:r>
+          </m:e>
+          <m:sub>
+            <m:r>
+              <w:rPr>
+                <w:rFonts w:ascii="Cambria Math" w:hAnsi="Cambria Math" w:cstheme="majorBidi"/>
+                <w:sz w:val="24"/>
+                <w:szCs w:val="24"/>
+              </w:rPr>
+              <m:t>t</m:t>
+            </m:r>
+          </m:sub>
+        </m:sSub>
+        <m:r>
+          <w:rPr>
+            <w:rFonts w:ascii="Cambria Math" w:hAnsi="Cambria Math" w:cstheme="majorBidi"/>
+            <w:sz w:val="24"/>
+            <w:szCs w:val="24"/>
+          </w:rPr>
+          <m:t>γ</m:t>
+        </m:r>
+      </m:oMath>
+      <w:r>
+        <w:rPr>
+          <w:rFonts w:asciiTheme="majorBidi" w:eastAsiaTheme="minorEastAsia" w:hAnsiTheme="majorBidi" w:cstheme="majorBidi"/>
+          <w:sz w:val="24"/>
+          <w:szCs w:val="24"/>
+        </w:rPr>
+        <w:t xml:space="preserve"> where we used </w:t>
+      </w:r>
+      <m:oMath>
+        <m:r>
+          <w:rPr>
+            <w:rFonts w:ascii="Cambria Math" w:eastAsiaTheme="minorEastAsia" w:hAnsi="Cambria Math" w:cstheme="majorBidi"/>
+            <w:sz w:val="24"/>
+            <w:szCs w:val="24"/>
+          </w:rPr>
+          <m:t>f</m:t>
+        </m:r>
+        <m:d>
+          <m:dPr>
+            <m:ctrlPr>
+              <w:rPr>
+                <w:rFonts w:ascii="Cambria Math" w:eastAsiaTheme="minorEastAsia" w:hAnsi="Cambria Math" w:cstheme="majorBidi"/>
+                <w:i/>
+                <w:sz w:val="24"/>
+                <w:szCs w:val="24"/>
+              </w:rPr>
+            </m:ctrlPr>
+          </m:dPr>
+          <m:e>
+            <m:r>
+              <w:rPr>
+                <w:rFonts w:ascii="Cambria Math" w:hAnsi="Cambria Math" w:cstheme="majorBidi"/>
+                <w:sz w:val="24"/>
+                <w:szCs w:val="24"/>
+              </w:rPr>
+              <m:t>α</m:t>
+            </m:r>
+          </m:e>
+        </m:d>
+        <m:r>
+          <w:rPr>
+            <w:rFonts w:ascii="Cambria Math" w:eastAsiaTheme="minorEastAsia" w:hAnsi="Cambria Math" w:cstheme="majorBidi"/>
+            <w:sz w:val="24"/>
+            <w:szCs w:val="24"/>
+          </w:rPr>
+          <m:t>=</m:t>
+        </m:r>
+        <m:f>
+          <m:fPr>
+            <m:ctrlPr>
+              <w:rPr>
+                <w:rFonts w:ascii="Cambria Math" w:eastAsiaTheme="minorEastAsia" w:hAnsi="Cambria Math" w:cstheme="majorBidi"/>
+                <w:i/>
+                <w:sz w:val="24"/>
+                <w:szCs w:val="24"/>
+              </w:rPr>
+            </m:ctrlPr>
+          </m:fPr>
+          <m:num>
+            <m:r>
+              <w:rPr>
+                <w:rFonts w:ascii="Cambria Math" w:eastAsiaTheme="minorEastAsia" w:hAnsi="Cambria Math" w:cstheme="majorBidi"/>
+                <w:sz w:val="24"/>
+                <w:szCs w:val="24"/>
+              </w:rPr>
+              <m:t>2</m:t>
+            </m:r>
+          </m:num>
+          <m:den>
+            <m:r>
+              <w:rPr>
+                <w:rFonts w:ascii="Cambria Math" w:hAnsi="Cambria Math" w:cstheme="majorBidi"/>
+                <w:sz w:val="24"/>
+                <w:szCs w:val="24"/>
+              </w:rPr>
+              <m:t>α</m:t>
+            </m:r>
+          </m:den>
+        </m:f>
+      </m:oMath>
+      <w:r>
+        <w:rPr>
+          <w:rFonts w:asciiTheme="majorBidi" w:eastAsiaTheme="minorEastAsia" w:hAnsiTheme="majorBidi" w:cstheme="majorBidi"/>
+          <w:sz w:val="24"/>
+          <w:szCs w:val="24"/>
+        </w:rPr>
+        <w:t xml:space="preserve"> for </w:t>
+      </w:r>
+      <w:r>
+        <w:rPr>
+          <w:rFonts w:asciiTheme="majorBidi" w:eastAsiaTheme="minorEastAsia" w:hAnsiTheme="majorBidi" w:cstheme="majorBidi"/>
+          <w:sz w:val="24"/>
+          <w:szCs w:val="24"/>
+        </w:rPr>
+        <w:t>our simulation</w:t>
+      </w:r>
+      <w:r>
+        <w:rPr>
+          <w:rFonts w:asciiTheme="majorBidi" w:eastAsiaTheme="minorEastAsia" w:hAnsiTheme="majorBidi" w:cstheme="majorBidi"/>
+          <w:sz w:val="24"/>
+          <w:szCs w:val="24"/>
+        </w:rPr>
+        <w:t>.</w:t>
+      </w:r>
+      <w:r>
+        <w:rPr>
+          <w:rFonts w:asciiTheme="majorBidi" w:eastAsiaTheme="minorEastAsia" w:hAnsiTheme="majorBidi" w:cstheme="majorBidi"/>
+          <w:sz w:val="24"/>
+          <w:szCs w:val="24"/>
+        </w:rPr>
+        <w:t xml:space="preserve"> </w:t>
+      </w:r>
+      <w:r>
+        <w:rPr>
+          <w:rFonts w:asciiTheme="majorBidi" w:eastAsiaTheme="minorEastAsia" w:hAnsiTheme="majorBidi" w:cstheme="majorBidi"/>
+          <w:sz w:val="24"/>
+          <w:szCs w:val="24"/>
+        </w:rPr>
+        <w:t xml:space="preserve">It is called the 1+log slicing condition due to the result </w:t>
+      </w:r>
+      <m:oMath>
+        <m:r>
+          <w:rPr>
+            <w:rFonts w:ascii="Cambria Math" w:eastAsiaTheme="minorEastAsia" w:hAnsi="Cambria Math" w:cstheme="majorBidi"/>
+            <w:sz w:val="24"/>
+            <w:szCs w:val="24"/>
+          </w:rPr>
+          <m:t>α=1+</m:t>
+        </m:r>
+        <m:func>
+          <m:funcPr>
+            <m:ctrlPr>
+              <w:rPr>
+                <w:rFonts w:ascii="Cambria Math" w:eastAsiaTheme="minorEastAsia" w:hAnsi="Cambria Math" w:cstheme="majorBidi"/>
+                <w:sz w:val="24"/>
+                <w:szCs w:val="24"/>
+              </w:rPr>
+            </m:ctrlPr>
+          </m:funcPr>
+          <m:fName>
+            <m:r>
+              <m:rPr>
+                <m:sty m:val="p"/>
+              </m:rPr>
+              <w:rPr>
+                <w:rFonts w:ascii="Cambria Math" w:eastAsiaTheme="minorEastAsia" w:hAnsi="Cambria Math" w:cstheme="majorBidi"/>
+                <w:sz w:val="24"/>
+                <w:szCs w:val="24"/>
+              </w:rPr>
+              <m:t>ln</m:t>
+            </m:r>
+            <m:ctrlPr>
+              <w:rPr>
+                <w:rFonts w:ascii="Cambria Math" w:eastAsiaTheme="minorEastAsia" w:hAnsi="Cambria Math" w:cstheme="majorBidi"/>
+                <w:i/>
+                <w:sz w:val="24"/>
+                <w:szCs w:val="24"/>
+              </w:rPr>
+            </m:ctrlPr>
+          </m:fName>
+          <m:e>
+            <m:d>
+              <m:dPr>
+                <m:ctrlPr>
+                  <w:rPr>
+                    <w:rFonts w:ascii="Cambria Math" w:eastAsiaTheme="minorEastAsia" w:hAnsi="Cambria Math" w:cstheme="majorBidi"/>
+                    <w:i/>
+                    <w:sz w:val="24"/>
+                    <w:szCs w:val="24"/>
+                  </w:rPr>
+                </m:ctrlPr>
+              </m:dPr>
+              <m:e>
+                <m:r>
+                  <w:rPr>
+                    <w:rFonts w:ascii="Cambria Math" w:eastAsiaTheme="minorEastAsia" w:hAnsi="Cambria Math" w:cstheme="majorBidi"/>
+                    <w:sz w:val="24"/>
+                    <w:szCs w:val="24"/>
+                  </w:rPr>
+                  <m:t>γ</m:t>
+                </m:r>
+              </m:e>
+            </m:d>
+          </m:e>
+        </m:func>
+      </m:oMath>
+      <w:r>
+        <w:rPr>
+          <w:rFonts w:asciiTheme="majorBidi" w:eastAsiaTheme="minorEastAsia" w:hAnsiTheme="majorBidi" w:cstheme="majorBidi"/>
+          <w:sz w:val="24"/>
+          <w:szCs w:val="24"/>
+        </w:rPr>
+        <w:t xml:space="preserve"> which </w:t>
+      </w:r>
+      <w:r>
+        <w:rPr>
+          <w:rFonts w:asciiTheme="majorBidi" w:eastAsiaTheme="minorEastAsia" w:hAnsiTheme="majorBidi" w:cstheme="majorBidi"/>
+          <w:sz w:val="24"/>
+          <w:szCs w:val="24"/>
+        </w:rPr>
+        <w:t>results</w:t>
+      </w:r>
+      <w:r>
+        <w:rPr>
+          <w:rFonts w:asciiTheme="majorBidi" w:eastAsiaTheme="minorEastAsia" w:hAnsiTheme="majorBidi" w:cstheme="majorBidi"/>
+          <w:sz w:val="24"/>
+          <w:szCs w:val="24"/>
+        </w:rPr>
+        <w:t xml:space="preserve"> from </w:t>
+      </w:r>
+      <w:r>
+        <w:rPr>
+          <w:rFonts w:asciiTheme="majorBidi" w:eastAsiaTheme="minorEastAsia" w:hAnsiTheme="majorBidi" w:cstheme="majorBidi"/>
+          <w:sz w:val="24"/>
+          <w:szCs w:val="24"/>
+        </w:rPr>
+        <w:t>implementing the</w:t>
+      </w:r>
+      <w:r>
+        <w:rPr>
+          <w:rFonts w:asciiTheme="majorBidi" w:eastAsiaTheme="minorEastAsia" w:hAnsiTheme="majorBidi" w:cstheme="majorBidi"/>
+          <w:sz w:val="24"/>
+          <w:szCs w:val="24"/>
+        </w:rPr>
+        <w:t xml:space="preserve"> ADM equations</w:t>
+      </w:r>
+      <w:r>
+        <w:rPr>
+          <w:rFonts w:asciiTheme="majorBidi" w:eastAsiaTheme="minorEastAsia" w:hAnsiTheme="majorBidi" w:cstheme="majorBidi"/>
+          <w:sz w:val="24"/>
+          <w:szCs w:val="24"/>
+        </w:rPr>
+        <w:t>.</w:t>
+      </w:r>
+      <w:r>
+        <w:rPr>
+          <w:rFonts w:asciiTheme="majorBidi" w:eastAsiaTheme="minorEastAsia" w:hAnsiTheme="majorBidi" w:cstheme="majorBidi"/>
+          <w:sz w:val="24"/>
+          <w:szCs w:val="24"/>
+        </w:rPr>
+        <w:t xml:space="preserve"> </w:t>
+      </w:r>
+    </w:p>
+    <w:p>
+      <w:pPr>
+        <w:rPr>
+          <w:rFonts w:asciiTheme="majorBidi" w:eastAsiaTheme="minorEastAsia" w:hAnsiTheme="majorBidi" w:cstheme="majorBidi"/>
+          <w:b/>
+          <w:bCs/>
+          <w:kern w:val="0"/>
+          <w:sz w:val="24"/>
+          <w:szCs w:val="24"/>
+        </w:rPr>
+      </w:pPr>
+      <w:r>
+        <w:rPr>
+          <w:rFonts w:asciiTheme="majorBidi" w:hAnsiTheme="majorBidi" w:cstheme="majorBidi"/>
+          <w:b/>
+          <w:bCs/>
+          <w:kern w:val="0"/>
+          <w:sz w:val="24"/>
+          <w:szCs w:val="24"/>
+        </w:rPr>
+        <w:t>ML_</w:t>
+      </w:r>
+      <w:proofErr w:type="gramStart"/>
+      <w:r>
+        <w:rPr>
+          <w:rFonts w:asciiTheme="majorBidi" w:hAnsiTheme="majorBidi" w:cstheme="majorBidi"/>
+          <w:b/>
+          <w:bCs/>
+          <w:kern w:val="0"/>
+          <w:sz w:val="24"/>
+          <w:szCs w:val="24"/>
+        </w:rPr>
+        <w:t>BSSN::</w:t>
+      </w:r>
+      <w:proofErr w:type="gramEnd"/>
+      <w:r>
+        <w:rPr>
+          <w:rFonts w:asciiTheme="majorBidi" w:hAnsiTheme="majorBidi" w:cstheme="majorBidi"/>
+          <w:b/>
+          <w:bCs/>
+          <w:kern w:val="0"/>
+          <w:sz w:val="24"/>
+          <w:szCs w:val="24"/>
+        </w:rPr>
+        <w:t>ShiftGammaCoeff = 0.75 :</w:t>
+      </w:r>
+      <w:r>
+        <w:rPr>
+          <w:rFonts w:asciiTheme="majorBidi" w:hAnsiTheme="majorBidi" w:cstheme="majorBidi"/>
+          <w:b/>
+          <w:bCs/>
+          <w:kern w:val="0"/>
+          <w:sz w:val="24"/>
+          <w:szCs w:val="24"/>
+        </w:rPr>
+        <w:t xml:space="preserve"> </w:t>
+      </w:r>
+    </w:p>
+    <w:p>
+      <w:pPr>
+        <w:rPr>
+          <w:rFonts w:asciiTheme="majorBidi" w:eastAsiaTheme="minorEastAsia" w:hAnsiTheme="majorBidi" w:cstheme="majorBidi"/>
+          <w:sz w:val="24"/>
+          <w:szCs w:val="24"/>
+        </w:rPr>
+      </w:pPr>
+      <w:r>
+        <w:rPr>
+          <w:rFonts w:asciiTheme="majorBidi" w:eastAsiaTheme="minorEastAsia" w:hAnsiTheme="majorBidi" w:cstheme="majorBidi"/>
+          <w:sz w:val="24"/>
+          <w:szCs w:val="24"/>
+        </w:rPr>
+        <w:t xml:space="preserve">Gamma Driver shift condition:    </w:t>
+      </w:r>
+    </w:p>
+    <w:p>
+      <w:pPr>
+        <w:rPr>
+          <w:rFonts w:asciiTheme="majorBidi" w:eastAsiaTheme="minorEastAsia" w:hAnsiTheme="majorBidi" w:cstheme="majorBidi"/>
+          <w:sz w:val="24"/>
+          <w:szCs w:val="24"/>
+        </w:rPr>
+      </w:pPr>
+      <m:oMathPara>
+        <m:oMath>
+          <m:sSub>
+            <m:sSubPr>
+              <m:ctrlPr>
+                <w:rPr>
+                  <w:rFonts w:ascii="Cambria Math" w:hAnsi="Cambria Math" w:cstheme="majorBidi"/>
+                  <w:i/>
+                  <w:sz w:val="24"/>
+                  <w:szCs w:val="24"/>
+                </w:rPr>
+              </m:ctrlPr>
+            </m:sSubPr>
+            <m:e>
+              <m:r>
+                <w:rPr>
+                  <w:rFonts w:ascii="Cambria Math" w:hAnsi="Cambria Math" w:cstheme="majorBidi"/>
+                  <w:sz w:val="24"/>
+                  <w:szCs w:val="24"/>
+                </w:rPr>
+                <m:t>∂</m:t>
+              </m:r>
+            </m:e>
+            <m:sub>
+              <m:r>
+                <w:rPr>
+                  <w:rFonts w:ascii="Cambria Math" w:hAnsi="Cambria Math" w:cstheme="majorBidi"/>
+                  <w:sz w:val="24"/>
+                  <w:szCs w:val="24"/>
+                </w:rPr>
+                <m:t>t</m:t>
+              </m:r>
+            </m:sub>
+          </m:sSub>
+          <m:sSup>
+            <m:sSupPr>
+              <m:ctrlPr>
+                <w:rPr>
+                  <w:rFonts w:ascii="Cambria Math" w:hAnsi="Cambria Math" w:cstheme="majorBidi"/>
+                  <w:i/>
+                  <w:sz w:val="24"/>
+                  <w:szCs w:val="24"/>
+                </w:rPr>
+              </m:ctrlPr>
+            </m:sSupPr>
+            <m:e>
+              <m:r>
+                <w:rPr>
+                  <w:rFonts w:ascii="Cambria Math" w:hAnsi="Cambria Math" w:cstheme="majorBidi"/>
+                  <w:sz w:val="24"/>
+                  <w:szCs w:val="24"/>
+                </w:rPr>
+                <m:t>β</m:t>
+              </m:r>
+            </m:e>
+            <m:sup>
+              <m:r>
+                <w:rPr>
+                  <w:rFonts w:ascii="Cambria Math" w:hAnsi="Cambria Math" w:cstheme="majorBidi"/>
+                  <w:sz w:val="24"/>
+                  <w:szCs w:val="24"/>
+                </w:rPr>
+                <m:t>i</m:t>
+              </m:r>
+            </m:sup>
+          </m:sSup>
+          <m:r>
+            <w:rPr>
+              <w:rFonts w:ascii="Cambria Math" w:hAnsi="Cambria Math" w:cstheme="majorBidi"/>
+              <w:sz w:val="24"/>
+              <w:szCs w:val="24"/>
+            </w:rPr>
+            <m:t>-</m:t>
+          </m:r>
+          <m:sSup>
+            <m:sSupPr>
+              <m:ctrlPr>
+                <w:rPr>
+                  <w:rFonts w:ascii="Cambria Math" w:hAnsi="Cambria Math" w:cstheme="majorBidi"/>
+                  <w:i/>
+                  <w:sz w:val="24"/>
+                  <w:szCs w:val="24"/>
+                </w:rPr>
+              </m:ctrlPr>
+            </m:sSupPr>
+            <m:e>
+              <m:r>
+                <w:rPr>
+                  <w:rFonts w:ascii="Cambria Math" w:hAnsi="Cambria Math" w:cstheme="majorBidi"/>
+                  <w:sz w:val="24"/>
+                  <w:szCs w:val="24"/>
+                </w:rPr>
+                <m:t>β</m:t>
+              </m:r>
+            </m:e>
+            <m:sup>
+              <m:r>
+                <w:rPr>
+                  <w:rFonts w:ascii="Cambria Math" w:hAnsi="Cambria Math" w:cstheme="majorBidi"/>
+                  <w:sz w:val="24"/>
+                  <w:szCs w:val="24"/>
+                </w:rPr>
+                <m:t>j</m:t>
+              </m:r>
+            </m:sup>
+          </m:sSup>
+          <m:sSub>
+            <m:sSubPr>
+              <m:ctrlPr>
+                <w:rPr>
+                  <w:rFonts w:ascii="Cambria Math" w:hAnsi="Cambria Math" w:cstheme="majorBidi"/>
+                  <w:i/>
+                  <w:sz w:val="24"/>
+                  <w:szCs w:val="24"/>
+                </w:rPr>
+              </m:ctrlPr>
+            </m:sSubPr>
+            <m:e>
+              <m:r>
+                <w:rPr>
+                  <w:rFonts w:ascii="Cambria Math" w:hAnsi="Cambria Math" w:cstheme="majorBidi"/>
+                  <w:sz w:val="24"/>
+                  <w:szCs w:val="24"/>
+                </w:rPr>
+                <m:t>∂</m:t>
+              </m:r>
+            </m:e>
+            <m:sub>
+              <m:r>
+                <w:rPr>
+                  <w:rFonts w:ascii="Cambria Math" w:hAnsi="Cambria Math" w:cstheme="majorBidi"/>
+                  <w:sz w:val="24"/>
+                  <w:szCs w:val="24"/>
+                </w:rPr>
+                <m:t>j</m:t>
+              </m:r>
+            </m:sub>
+          </m:sSub>
+          <m:sSup>
+            <m:sSupPr>
+              <m:ctrlPr>
+                <w:rPr>
+                  <w:rFonts w:ascii="Cambria Math" w:hAnsi="Cambria Math" w:cstheme="majorBidi"/>
+                  <w:i/>
+                  <w:sz w:val="24"/>
+                  <w:szCs w:val="24"/>
+                </w:rPr>
+              </m:ctrlPr>
+            </m:sSupPr>
+            <m:e>
+              <m:r>
+                <w:rPr>
+                  <w:rFonts w:ascii="Cambria Math" w:hAnsi="Cambria Math" w:cstheme="majorBidi"/>
+                  <w:sz w:val="24"/>
+                  <w:szCs w:val="24"/>
+                </w:rPr>
+                <m:t>β</m:t>
+              </m:r>
+            </m:e>
+            <m:sup>
+              <m:r>
+                <w:rPr>
+                  <w:rFonts w:ascii="Cambria Math" w:hAnsi="Cambria Math" w:cstheme="majorBidi"/>
+                  <w:sz w:val="24"/>
+                  <w:szCs w:val="24"/>
+                </w:rPr>
+                <m:t>i</m:t>
+              </m:r>
+            </m:sup>
+          </m:sSup>
+          <m:r>
+            <w:rPr>
+              <w:rFonts w:ascii="Cambria Math" w:eastAsiaTheme="minorEastAsia" w:hAnsi="Cambria Math" w:cstheme="majorBidi"/>
+              <w:sz w:val="24"/>
+              <w:szCs w:val="24"/>
+            </w:rPr>
+            <m:t>=</m:t>
+          </m:r>
+          <m:f>
+            <m:fPr>
+              <m:ctrlPr>
+                <w:rPr>
+                  <w:rFonts w:ascii="Cambria Math" w:hAnsi="Cambria Math" w:cstheme="majorBidi"/>
+                  <w:i/>
+                  <w:sz w:val="24"/>
+                  <w:szCs w:val="24"/>
+                </w:rPr>
+              </m:ctrlPr>
+            </m:fPr>
+            <m:num>
+              <m:r>
+                <w:rPr>
+                  <w:rFonts w:ascii="Cambria Math" w:hAnsi="Cambria Math" w:cstheme="majorBidi"/>
+                  <w:sz w:val="24"/>
+                  <w:szCs w:val="24"/>
+                </w:rPr>
+                <m:t>3</m:t>
+              </m:r>
+              <m:ctrlPr>
+                <w:rPr>
+                  <w:rFonts w:ascii="Cambria Math" w:eastAsiaTheme="minorEastAsia" w:hAnsi="Cambria Math" w:cstheme="majorBidi"/>
+                  <w:i/>
+                  <w:sz w:val="24"/>
+                  <w:szCs w:val="24"/>
+                </w:rPr>
+              </m:ctrlPr>
+            </m:num>
+            <m:den>
+              <m:r>
+                <w:rPr>
+                  <w:rFonts w:ascii="Cambria Math" w:hAnsi="Cambria Math" w:cstheme="majorBidi"/>
+                  <w:sz w:val="24"/>
+                  <w:szCs w:val="24"/>
+                </w:rPr>
+                <m:t>4</m:t>
+              </m:r>
+            </m:den>
+          </m:f>
+          <m:sSup>
+            <m:sSupPr>
+              <m:ctrlPr>
+                <w:rPr>
+                  <w:rFonts w:ascii="Cambria Math" w:hAnsi="Cambria Math" w:cstheme="majorBidi"/>
+                  <w:i/>
+                  <w:sz w:val="24"/>
+                  <w:szCs w:val="24"/>
+                </w:rPr>
+              </m:ctrlPr>
+            </m:sSupPr>
+            <m:e>
+              <m:r>
+                <w:rPr>
+                  <w:rFonts w:ascii="Cambria Math" w:hAnsi="Cambria Math" w:cstheme="majorBidi"/>
+                  <w:sz w:val="24"/>
+                  <w:szCs w:val="24"/>
+                </w:rPr>
+                <m:t>B</m:t>
+              </m:r>
+            </m:e>
+            <m:sup>
+              <m:r>
+                <w:rPr>
+                  <w:rFonts w:ascii="Cambria Math" w:hAnsi="Cambria Math" w:cstheme="majorBidi"/>
+                  <w:sz w:val="24"/>
+                  <w:szCs w:val="24"/>
+                </w:rPr>
+                <m:t>i</m:t>
+              </m:r>
+            </m:sup>
+          </m:sSup>
+        </m:oMath>
+      </m:oMathPara>
+    </w:p>
+    <w:p>
+      <w:pPr>
+        <w:rPr>
+          <w:rFonts w:asciiTheme="majorBidi" w:eastAsiaTheme="minorEastAsia" w:hAnsiTheme="majorBidi" w:cstheme="majorBidi"/>
+          <w:sz w:val="24"/>
+          <w:szCs w:val="24"/>
+        </w:rPr>
+      </w:pPr>
+      <m:oMathPara>
+        <m:oMath>
+          <m:sSub>
+            <m:sSubPr>
+              <m:ctrlPr>
+                <w:rPr>
+                  <w:rFonts w:ascii="Cambria Math" w:hAnsi="Cambria Math" w:cstheme="majorBidi"/>
+                  <w:i/>
+                  <w:sz w:val="24"/>
+                  <w:szCs w:val="24"/>
+                </w:rPr>
+              </m:ctrlPr>
+            </m:sSubPr>
+            <m:e>
+              <m:r>
+                <w:rPr>
+                  <w:rFonts w:ascii="Cambria Math" w:hAnsi="Cambria Math" w:cstheme="majorBidi"/>
+                  <w:sz w:val="24"/>
+                  <w:szCs w:val="24"/>
+                </w:rPr>
+                <m:t>∂</m:t>
+              </m:r>
+            </m:e>
+            <m:sub>
+              <m:r>
+                <w:rPr>
+                  <w:rFonts w:ascii="Cambria Math" w:hAnsi="Cambria Math" w:cstheme="majorBidi"/>
+                  <w:sz w:val="24"/>
+                  <w:szCs w:val="24"/>
+                </w:rPr>
+                <m:t>t</m:t>
+              </m:r>
+            </m:sub>
+          </m:sSub>
+          <m:sSup>
+            <m:sSupPr>
+              <m:ctrlPr>
+                <w:rPr>
+                  <w:rFonts w:ascii="Cambria Math" w:hAnsi="Cambria Math" w:cstheme="majorBidi"/>
+                  <w:i/>
+                  <w:sz w:val="24"/>
+                  <w:szCs w:val="24"/>
+                </w:rPr>
+              </m:ctrlPr>
+            </m:sSupPr>
+            <m:e>
+              <m:r>
+                <w:rPr>
+                  <w:rFonts w:ascii="Cambria Math" w:hAnsi="Cambria Math" w:cstheme="majorBidi"/>
+                  <w:sz w:val="24"/>
+                  <w:szCs w:val="24"/>
+                </w:rPr>
+                <m:t>B</m:t>
+              </m:r>
+            </m:e>
+            <m:sup>
+              <m:r>
+                <w:rPr>
+                  <w:rFonts w:ascii="Cambria Math" w:hAnsi="Cambria Math" w:cstheme="majorBidi"/>
+                  <w:sz w:val="24"/>
+                  <w:szCs w:val="24"/>
+                </w:rPr>
+                <m:t>i</m:t>
+              </m:r>
+            </m:sup>
+          </m:sSup>
+          <m:r>
+            <w:rPr>
+              <w:rFonts w:ascii="Cambria Math" w:hAnsi="Cambria Math" w:cstheme="majorBidi"/>
+              <w:sz w:val="24"/>
+              <w:szCs w:val="24"/>
+            </w:rPr>
+            <m:t>-</m:t>
+          </m:r>
+          <m:sSup>
+            <m:sSupPr>
+              <m:ctrlPr>
+                <w:rPr>
+                  <w:rFonts w:ascii="Cambria Math" w:hAnsi="Cambria Math" w:cstheme="majorBidi"/>
+                  <w:i/>
+                  <w:sz w:val="24"/>
+                  <w:szCs w:val="24"/>
+                </w:rPr>
+              </m:ctrlPr>
+            </m:sSupPr>
+            <m:e>
+              <m:r>
+                <w:rPr>
+                  <w:rFonts w:ascii="Cambria Math" w:hAnsi="Cambria Math" w:cstheme="majorBidi"/>
+                  <w:sz w:val="24"/>
+                  <w:szCs w:val="24"/>
+                </w:rPr>
+                <m:t>β</m:t>
+              </m:r>
+            </m:e>
+            <m:sup>
+              <m:r>
+                <w:rPr>
+                  <w:rFonts w:ascii="Cambria Math" w:hAnsi="Cambria Math" w:cstheme="majorBidi"/>
+                  <w:sz w:val="24"/>
+                  <w:szCs w:val="24"/>
+                </w:rPr>
+                <m:t>j</m:t>
+              </m:r>
+            </m:sup>
+          </m:sSup>
+          <m:sSub>
+            <m:sSubPr>
+              <m:ctrlPr>
+                <w:rPr>
+                  <w:rFonts w:ascii="Cambria Math" w:hAnsi="Cambria Math" w:cstheme="majorBidi"/>
+                  <w:i/>
+                  <w:sz w:val="24"/>
+                  <w:szCs w:val="24"/>
+                </w:rPr>
+              </m:ctrlPr>
+            </m:sSubPr>
+            <m:e>
+              <m:r>
+                <w:rPr>
+                  <w:rFonts w:ascii="Cambria Math" w:hAnsi="Cambria Math" w:cstheme="majorBidi"/>
+                  <w:sz w:val="24"/>
+                  <w:szCs w:val="24"/>
+                </w:rPr>
+                <m:t>∂</m:t>
+              </m:r>
+            </m:e>
+            <m:sub>
+              <m:r>
+                <w:rPr>
+                  <w:rFonts w:ascii="Cambria Math" w:hAnsi="Cambria Math" w:cstheme="majorBidi"/>
+                  <w:sz w:val="24"/>
+                  <w:szCs w:val="24"/>
+                </w:rPr>
+                <m:t>j</m:t>
+              </m:r>
+            </m:sub>
+          </m:sSub>
+          <m:sSup>
+            <m:sSupPr>
+              <m:ctrlPr>
+                <w:rPr>
+                  <w:rFonts w:ascii="Cambria Math" w:hAnsi="Cambria Math" w:cstheme="majorBidi"/>
+                  <w:i/>
+                  <w:sz w:val="24"/>
+                  <w:szCs w:val="24"/>
+                </w:rPr>
+              </m:ctrlPr>
+            </m:sSupPr>
+            <m:e>
+              <m:r>
+                <w:rPr>
+                  <w:rFonts w:ascii="Cambria Math" w:hAnsi="Cambria Math" w:cstheme="majorBidi"/>
+                  <w:sz w:val="24"/>
+                  <w:szCs w:val="24"/>
+                </w:rPr>
+                <m:t>B</m:t>
+              </m:r>
+            </m:e>
+            <m:sup>
+              <m:r>
+                <w:rPr>
+                  <w:rFonts w:ascii="Cambria Math" w:hAnsi="Cambria Math" w:cstheme="majorBidi"/>
+                  <w:sz w:val="24"/>
+                  <w:szCs w:val="24"/>
+                </w:rPr>
+                <m:t>i</m:t>
+              </m:r>
+            </m:sup>
+          </m:sSup>
+          <m:r>
+            <w:rPr>
+              <w:rFonts w:ascii="Cambria Math" w:eastAsiaTheme="minorEastAsia" w:hAnsi="Cambria Math" w:cstheme="majorBidi"/>
+              <w:sz w:val="24"/>
+              <w:szCs w:val="24"/>
+            </w:rPr>
+            <m:t>=</m:t>
+          </m:r>
+          <m:sSub>
+            <m:sSubPr>
+              <m:ctrlPr>
+                <w:rPr>
+                  <w:rFonts w:ascii="Cambria Math" w:hAnsi="Cambria Math" w:cstheme="majorBidi"/>
+                  <w:i/>
+                  <w:sz w:val="24"/>
+                  <w:szCs w:val="24"/>
+                </w:rPr>
+              </m:ctrlPr>
+            </m:sSubPr>
+            <m:e>
+              <m:r>
+                <w:rPr>
+                  <w:rFonts w:ascii="Cambria Math" w:hAnsi="Cambria Math" w:cstheme="majorBidi"/>
+                  <w:sz w:val="24"/>
+                  <w:szCs w:val="24"/>
+                </w:rPr>
+                <m:t>∂</m:t>
+              </m:r>
+            </m:e>
+            <m:sub>
+              <m:r>
+                <w:rPr>
+                  <w:rFonts w:ascii="Cambria Math" w:hAnsi="Cambria Math" w:cstheme="majorBidi"/>
+                  <w:sz w:val="24"/>
+                  <w:szCs w:val="24"/>
+                </w:rPr>
+                <m:t>t</m:t>
+              </m:r>
+            </m:sub>
+          </m:sSub>
+          <m:sSup>
+            <m:sSupPr>
+              <m:ctrlPr>
+                <w:rPr>
+                  <w:rFonts w:ascii="Cambria Math" w:hAnsi="Cambria Math" w:cstheme="majorBidi"/>
+                  <w:i/>
+                  <w:sz w:val="24"/>
+                  <w:szCs w:val="24"/>
+                </w:rPr>
+              </m:ctrlPr>
+            </m:sSupPr>
+            <m:e>
+              <m:acc>
+                <m:accPr>
+                  <m:chr m:val="̃"/>
+                  <m:ctrlPr>
+                    <w:rPr>
+                      <w:rFonts w:ascii="Cambria Math" w:hAnsi="Cambria Math" w:cstheme="majorBidi"/>
+                      <w:i/>
+                      <w:sz w:val="24"/>
+                      <w:szCs w:val="24"/>
+                    </w:rPr>
+                  </m:ctrlPr>
+                </m:accPr>
+                <m:e>
+                  <m:r>
+                    <m:rPr>
+                      <m:sty m:val="p"/>
+                    </m:rPr>
+                    <w:rPr>
+                      <w:rFonts w:ascii="Cambria Math" w:hAnsi="Cambria Math" w:cstheme="majorBidi"/>
+                      <w:sz w:val="24"/>
+                      <w:szCs w:val="24"/>
+                    </w:rPr>
+                    <m:t>Γ</m:t>
+                  </m:r>
+                </m:e>
+              </m:acc>
+            </m:e>
+            <m:sup>
+              <m:r>
+                <w:rPr>
+                  <w:rFonts w:ascii="Cambria Math" w:hAnsi="Cambria Math" w:cstheme="majorBidi"/>
+                  <w:sz w:val="24"/>
+                  <w:szCs w:val="24"/>
+                </w:rPr>
+                <m:t>i</m:t>
+              </m:r>
+            </m:sup>
+          </m:sSup>
+          <m:r>
+            <w:rPr>
+              <w:rFonts w:ascii="Cambria Math" w:hAnsi="Cambria Math" w:cstheme="majorBidi"/>
+              <w:sz w:val="24"/>
+              <w:szCs w:val="24"/>
+            </w:rPr>
+            <m:t>-</m:t>
+          </m:r>
+          <m:sSup>
+            <m:sSupPr>
+              <m:ctrlPr>
+                <w:rPr>
+                  <w:rFonts w:ascii="Cambria Math" w:hAnsi="Cambria Math" w:cstheme="majorBidi"/>
+                  <w:i/>
+                  <w:sz w:val="24"/>
+                  <w:szCs w:val="24"/>
+                </w:rPr>
+              </m:ctrlPr>
+            </m:sSupPr>
+            <m:e>
+              <m:r>
+                <w:rPr>
+                  <w:rFonts w:ascii="Cambria Math" w:hAnsi="Cambria Math" w:cstheme="majorBidi"/>
+                  <w:sz w:val="24"/>
+                  <w:szCs w:val="24"/>
+                </w:rPr>
+                <m:t>β</m:t>
+              </m:r>
+            </m:e>
+            <m:sup>
+              <m:r>
+                <w:rPr>
+                  <w:rFonts w:ascii="Cambria Math" w:hAnsi="Cambria Math" w:cstheme="majorBidi"/>
+                  <w:sz w:val="24"/>
+                  <w:szCs w:val="24"/>
+                </w:rPr>
+                <m:t>j</m:t>
+              </m:r>
+            </m:sup>
+          </m:sSup>
+          <m:sSub>
+            <m:sSubPr>
+              <m:ctrlPr>
+                <w:rPr>
+                  <w:rFonts w:ascii="Cambria Math" w:hAnsi="Cambria Math" w:cstheme="majorBidi"/>
+                  <w:i/>
+                  <w:sz w:val="24"/>
+                  <w:szCs w:val="24"/>
+                </w:rPr>
+              </m:ctrlPr>
+            </m:sSubPr>
+            <m:e>
+              <m:r>
+                <w:rPr>
+                  <w:rFonts w:ascii="Cambria Math" w:hAnsi="Cambria Math" w:cstheme="majorBidi"/>
+                  <w:sz w:val="24"/>
+                  <w:szCs w:val="24"/>
+                </w:rPr>
+                <m:t>∂</m:t>
+              </m:r>
+            </m:e>
+            <m:sub>
+              <m:r>
+                <w:rPr>
+                  <w:rFonts w:ascii="Cambria Math" w:hAnsi="Cambria Math" w:cstheme="majorBidi"/>
+                  <w:sz w:val="24"/>
+                  <w:szCs w:val="24"/>
+                </w:rPr>
+                <m:t>j</m:t>
+              </m:r>
+            </m:sub>
+          </m:sSub>
+          <m:sSup>
+            <m:sSupPr>
+              <m:ctrlPr>
+                <w:rPr>
+                  <w:rFonts w:ascii="Cambria Math" w:hAnsi="Cambria Math" w:cstheme="majorBidi"/>
+                  <w:i/>
+                  <w:sz w:val="24"/>
+                  <w:szCs w:val="24"/>
+                </w:rPr>
+              </m:ctrlPr>
+            </m:sSupPr>
+            <m:e>
+              <m:acc>
+                <m:accPr>
+                  <m:chr m:val="̃"/>
+                  <m:ctrlPr>
+                    <w:rPr>
+                      <w:rFonts w:ascii="Cambria Math" w:hAnsi="Cambria Math" w:cstheme="majorBidi"/>
+                      <w:i/>
+                      <w:sz w:val="24"/>
+                      <w:szCs w:val="24"/>
+                    </w:rPr>
+                  </m:ctrlPr>
+                </m:accPr>
+                <m:e>
+                  <m:r>
+                    <m:rPr>
+                      <m:sty m:val="p"/>
+                    </m:rPr>
+                    <w:rPr>
+                      <w:rFonts w:ascii="Cambria Math" w:hAnsi="Cambria Math" w:cstheme="majorBidi"/>
+                      <w:sz w:val="24"/>
+                      <w:szCs w:val="24"/>
+                    </w:rPr>
+                    <m:t>Γ</m:t>
+                  </m:r>
+                </m:e>
+              </m:acc>
+            </m:e>
+            <m:sup>
+              <m:r>
+                <w:rPr>
+                  <w:rFonts w:ascii="Cambria Math" w:hAnsi="Cambria Math" w:cstheme="majorBidi"/>
+                  <w:sz w:val="24"/>
+                  <w:szCs w:val="24"/>
+                </w:rPr>
+                <m:t>i</m:t>
+              </m:r>
+            </m:sup>
+          </m:sSup>
+          <m:r>
+            <w:rPr>
+              <w:rFonts w:ascii="Cambria Math" w:hAnsi="Cambria Math" w:cstheme="majorBidi"/>
+              <w:sz w:val="24"/>
+              <w:szCs w:val="24"/>
+            </w:rPr>
+            <m:t>-η</m:t>
+          </m:r>
+          <m:sSup>
+            <m:sSupPr>
+              <m:ctrlPr>
+                <w:rPr>
+                  <w:rFonts w:ascii="Cambria Math" w:hAnsi="Cambria Math" w:cstheme="majorBidi"/>
+                  <w:i/>
+                  <w:sz w:val="24"/>
+                  <w:szCs w:val="24"/>
+                </w:rPr>
+              </m:ctrlPr>
+            </m:sSupPr>
+            <m:e>
+              <m:r>
+                <w:rPr>
+                  <w:rFonts w:ascii="Cambria Math" w:hAnsi="Cambria Math" w:cstheme="majorBidi"/>
+                  <w:sz w:val="24"/>
+                  <w:szCs w:val="24"/>
+                </w:rPr>
+                <m:t>B</m:t>
+              </m:r>
+            </m:e>
+            <m:sup>
+              <m:r>
+                <w:rPr>
+                  <w:rFonts w:ascii="Cambria Math" w:hAnsi="Cambria Math" w:cstheme="majorBidi"/>
+                  <w:sz w:val="24"/>
+                  <w:szCs w:val="24"/>
+                </w:rPr>
+                <m:t>i</m:t>
+              </m:r>
+            </m:sup>
+          </m:sSup>
+        </m:oMath>
+      </m:oMathPara>
+    </w:p>
+    <w:p>
+      <w:pPr>
+        <w:rPr>
+          <w:rFonts w:asciiTheme="majorBidi" w:hAnsiTheme="majorBidi" w:cstheme="majorBidi"/>
+          <w:kern w:val="0"/>
+          <w:sz w:val="24"/>
+          <w:szCs w:val="24"/>
+        </w:rPr>
+      </w:pPr>
+      <w:r>
+        <w:rPr>
+          <w:rFonts w:asciiTheme="majorBidi" w:hAnsiTheme="majorBidi" w:cstheme="majorBidi"/>
+          <w:kern w:val="0"/>
+          <w:sz w:val="24"/>
+          <w:szCs w:val="24"/>
+        </w:rPr>
+        <w:t xml:space="preserve">Where </w:t>
+      </w:r>
+      <m:oMath>
+        <m:sSup>
+          <m:sSupPr>
+            <m:ctrlPr>
+              <w:rPr>
+                <w:rFonts w:ascii="Cambria Math" w:hAnsi="Cambria Math" w:cstheme="majorBidi"/>
+                <w:i/>
+                <w:sz w:val="24"/>
+                <w:szCs w:val="24"/>
+              </w:rPr>
+            </m:ctrlPr>
+          </m:sSupPr>
+          <m:e>
+            <m:acc>
+              <m:accPr>
+                <m:chr m:val="̃"/>
+                <m:ctrlPr>
+                  <w:rPr>
+                    <w:rFonts w:ascii="Cambria Math" w:hAnsi="Cambria Math" w:cstheme="majorBidi"/>
+                    <w:i/>
+                    <w:sz w:val="24"/>
+                    <w:szCs w:val="24"/>
+                  </w:rPr>
+                </m:ctrlPr>
+              </m:accPr>
+              <m:e>
+                <m:r>
+                  <m:rPr>
+                    <m:sty m:val="p"/>
+                  </m:rPr>
+                  <w:rPr>
+                    <w:rFonts w:ascii="Cambria Math" w:hAnsi="Cambria Math" w:cstheme="majorBidi"/>
+                    <w:sz w:val="24"/>
+                    <w:szCs w:val="24"/>
+                  </w:rPr>
+                  <m:t>Γ</m:t>
+                </m:r>
+              </m:e>
+            </m:acc>
+          </m:e>
+          <m:sup>
+            <m:r>
+              <w:rPr>
+                <w:rFonts w:ascii="Cambria Math" w:hAnsi="Cambria Math" w:cstheme="majorBidi"/>
+                <w:sz w:val="24"/>
+                <w:szCs w:val="24"/>
+              </w:rPr>
+              <m:t>i</m:t>
+            </m:r>
+          </m:sup>
+        </m:sSup>
+        <m:r>
+          <w:rPr>
+            <w:rFonts w:ascii="Cambria Math" w:hAnsi="Cambria Math" w:cstheme="majorBidi"/>
+            <w:sz w:val="24"/>
+            <w:szCs w:val="24"/>
+          </w:rPr>
+          <m:t xml:space="preserve">= </m:t>
+        </m:r>
+        <m:sSub>
+          <m:sSubPr>
+            <m:ctrlPr>
+              <w:rPr>
+                <w:rFonts w:ascii="Cambria Math" w:hAnsi="Cambria Math" w:cstheme="majorBidi"/>
+                <w:i/>
+                <w:sz w:val="24"/>
+                <w:szCs w:val="24"/>
+              </w:rPr>
+            </m:ctrlPr>
+          </m:sSubPr>
+          <m:e>
+            <m:r>
+              <w:rPr>
+                <w:rFonts w:ascii="Cambria Math" w:hAnsi="Cambria Math" w:cstheme="majorBidi"/>
+                <w:sz w:val="24"/>
+                <w:szCs w:val="24"/>
+              </w:rPr>
+              <m:t>∂</m:t>
+            </m:r>
+          </m:e>
+          <m:sub>
+            <m:r>
+              <w:rPr>
+                <w:rFonts w:ascii="Cambria Math" w:hAnsi="Cambria Math" w:cstheme="majorBidi"/>
+                <w:sz w:val="24"/>
+                <w:szCs w:val="24"/>
+              </w:rPr>
+              <m:t>j</m:t>
+            </m:r>
+          </m:sub>
+        </m:sSub>
+        <m:sSup>
+          <m:sSupPr>
+            <m:ctrlPr>
+              <w:rPr>
+                <w:rFonts w:ascii="Cambria Math" w:hAnsi="Cambria Math" w:cstheme="majorBidi"/>
+                <w:i/>
+                <w:sz w:val="24"/>
+                <w:szCs w:val="24"/>
+              </w:rPr>
+            </m:ctrlPr>
+          </m:sSupPr>
+          <m:e>
+            <m:acc>
+              <m:accPr>
+                <m:chr m:val="̃"/>
+                <m:ctrlPr>
+                  <w:rPr>
+                    <w:rFonts w:ascii="Cambria Math" w:hAnsi="Cambria Math" w:cstheme="majorBidi"/>
+                    <w:i/>
+                    <w:sz w:val="24"/>
+                    <w:szCs w:val="24"/>
+                  </w:rPr>
+                </m:ctrlPr>
+              </m:accPr>
+              <m:e>
+                <m:r>
+                  <m:rPr>
+                    <m:sty m:val="p"/>
+                  </m:rPr>
+                  <w:rPr>
+                    <w:rFonts w:ascii="Cambria Math" w:hAnsi="Cambria Math" w:cstheme="majorBidi"/>
+                    <w:sz w:val="24"/>
+                    <w:szCs w:val="24"/>
+                  </w:rPr>
+                  <m:t>γ</m:t>
+                </m:r>
+              </m:e>
+            </m:acc>
+          </m:e>
+          <m:sup>
+            <m:r>
+              <w:rPr>
+                <w:rFonts w:ascii="Cambria Math" w:hAnsi="Cambria Math" w:cstheme="majorBidi"/>
+                <w:sz w:val="24"/>
+                <w:szCs w:val="24"/>
+              </w:rPr>
+              <m:t>ij</m:t>
+            </m:r>
+          </m:sup>
+        </m:sSup>
+      </m:oMath>
+      <w:r>
+        <w:rPr>
+          <w:rFonts w:asciiTheme="majorBidi" w:eastAsiaTheme="minorEastAsia" w:hAnsiTheme="majorBidi" w:cstheme="majorBidi"/>
+          <w:sz w:val="24"/>
+          <w:szCs w:val="24"/>
+        </w:rPr>
+        <w:t xml:space="preserve"> and that’s why we call it Gamma shift driver </w:t>
+      </w:r>
+      <w:r>
+        <w:rPr>
+          <w:rFonts w:asciiTheme="majorBidi" w:eastAsiaTheme="minorEastAsia" w:hAnsiTheme="majorBidi" w:cstheme="majorBidi"/>
+          <w:sz w:val="24"/>
+          <w:szCs w:val="24"/>
+        </w:rPr>
+        <w:t>as it’s controlled by this shift.</w:t>
+      </w:r>
+      <w:r>
+        <w:rPr>
+          <w:rFonts w:asciiTheme="majorBidi" w:eastAsiaTheme="minorEastAsia" w:hAnsiTheme="majorBidi" w:cstheme="majorBidi"/>
+          <w:sz w:val="24"/>
+          <w:szCs w:val="24"/>
+        </w:rPr>
+        <w:t xml:space="preserve"> Also, 0.75 = ¾ which is the value from the condition</w:t>
+      </w:r>
+      <w:r>
+        <w:rPr>
+          <w:rFonts w:asciiTheme="majorBidi" w:eastAsiaTheme="minorEastAsia" w:hAnsiTheme="majorBidi" w:cstheme="majorBidi"/>
+          <w:sz w:val="24"/>
+          <w:szCs w:val="24"/>
+        </w:rPr>
+        <w:t xml:space="preserve">. </w:t>
+      </w:r>
+    </w:p>
     <w:sectPr>
       <w:pgSz w:w="12240" w:h="15840"/>
       <w:pgMar w:top="1440" w:right="1440" w:bottom="1440" w:left="1440" w:header="720" w:footer="720" w:gutter="0"/>
@@ -1743,6 +3675,127 @@
     </w:sectPr>
   </w:body>
 </w:document>
+</file>
+
+<file path=word/numbering.xml><?xml version="1.0" encoding="utf-8"?>
+<w:numbering xmlns:wpc="http://schemas.microsoft.com/office/word/2010/wordprocessingCanvas" xmlns:cx="http://schemas.microsoft.com/office/drawing/2014/chartex" xmlns:cx1="http://schemas.microsoft.com/office/drawing/2015/9/8/chartex" xmlns:cx2="http://schemas.microsoft.com/office/drawing/2015/10/21/chartex" xmlns:cx3="http://schemas.microsoft.com/office/drawing/2016/5/9/chartex" xmlns:cx4="http://schemas.microsoft.com/office/drawing/2016/5/10/chartex" xmlns:cx5="http://schemas.microsoft.com/office/drawing/2016/5/11/chartex" xmlns:cx6="http://schemas.microsoft.com/office/drawing/2016/5/12/chartex" xmlns:cx7="http://schemas.microsoft.com/office/drawing/2016/5/13/chartex" xmlns:cx8="http://schemas.microsoft.com/office/drawing/2016/5/14/chartex" xmlns:mc="http://schemas.openxmlformats.org/markup-compatibility/2006" xmlns:aink="http://schemas.microsoft.com/office/drawing/2016/ink" xmlns:am3d="http://schemas.microsoft.com/office/drawing/2017/model3d" xmlns:o="urn:schemas-microsoft-com:office:office" xmlns:r="http://schemas.openxmlformats.org/officeDocument/2006/relationships" xmlns:m="http://schemas.openxmlformats.org/officeDocument/2006/math" xmlns:v="urn:schemas-microsoft-com:vml" xmlns:wp14="http://schemas.microsoft.com/office/word/2010/wordprocessingDrawing" xmlns:wp="http://schemas.openxmlformats.org/drawingml/2006/wordprocessingDrawing" xmlns:w10="urn:schemas-microsoft-com:office:word" xmlns:w="http://schemas.openxmlformats.org/wordprocessingml/2006/main" xmlns:w14="http://schemas.microsoft.com/office/word/2010/wordml" xmlns:w15="http://schemas.microsoft.com/office/word/2012/wordml" xmlns:w16cid="http://schemas.microsoft.com/office/word/2016/wordml/cid" xmlns:w16se="http://schemas.microsoft.com/office/word/2015/wordml/symex" xmlns:wpg="http://schemas.microsoft.com/office/word/2010/wordprocessingGroup" xmlns:wpi="http://schemas.microsoft.com/office/word/2010/wordprocessingInk" xmlns:wne="http://schemas.microsoft.com/office/word/2006/wordml" xmlns:wps="http://schemas.microsoft.com/office/word/2010/wordprocessingShape" mc:Ignorable="w14 w15 w16se w16cid wp14">
+  <w:abstractNum w:abstractNumId="0" w15:restartNumberingAfterBreak="0">
+    <w:nsid w:val="4E402122"/>
+    <w:multiLevelType w:val="hybridMultilevel"/>
+    <w:tmpl w:val="9D02EA48"/>
+    <w:lvl w:ilvl="0" w:tplc="04090001">
+      <w:start w:val="1"/>
+      <w:numFmt w:val="bullet"/>
+      <w:lvlText w:val=""/>
+      <w:lvlJc w:val="left"/>
+      <w:pPr>
+        <w:ind w:left="720" w:hanging="360"/>
+      </w:pPr>
+      <w:rPr>
+        <w:rFonts w:ascii="Symbol" w:hAnsi="Symbol" w:hint="default"/>
+      </w:rPr>
+    </w:lvl>
+    <w:lvl w:ilvl="1" w:tplc="04090003" w:tentative="1">
+      <w:start w:val="1"/>
+      <w:numFmt w:val="bullet"/>
+      <w:lvlText w:val="o"/>
+      <w:lvlJc w:val="left"/>
+      <w:pPr>
+        <w:ind w:left="1440" w:hanging="360"/>
+      </w:pPr>
+      <w:rPr>
+        <w:rFonts w:ascii="Courier New" w:hAnsi="Courier New" w:cs="Courier New" w:hint="default"/>
+      </w:rPr>
+    </w:lvl>
+    <w:lvl w:ilvl="2" w:tplc="04090005" w:tentative="1">
+      <w:start w:val="1"/>
+      <w:numFmt w:val="bullet"/>
+      <w:lvlText w:val=""/>
+      <w:lvlJc w:val="left"/>
+      <w:pPr>
+        <w:ind w:left="2160" w:hanging="360"/>
+      </w:pPr>
+      <w:rPr>
+        <w:rFonts w:ascii="Wingdings" w:hAnsi="Wingdings" w:hint="default"/>
+      </w:rPr>
+    </w:lvl>
+    <w:lvl w:ilvl="3" w:tplc="04090001" w:tentative="1">
+      <w:start w:val="1"/>
+      <w:numFmt w:val="bullet"/>
+      <w:lvlText w:val=""/>
+      <w:lvlJc w:val="left"/>
+      <w:pPr>
+        <w:ind w:left="2880" w:hanging="360"/>
+      </w:pPr>
+      <w:rPr>
+        <w:rFonts w:ascii="Symbol" w:hAnsi="Symbol" w:hint="default"/>
+      </w:rPr>
+    </w:lvl>
+    <w:lvl w:ilvl="4" w:tplc="04090003" w:tentative="1">
+      <w:start w:val="1"/>
+      <w:numFmt w:val="bullet"/>
+      <w:lvlText w:val="o"/>
+      <w:lvlJc w:val="left"/>
+      <w:pPr>
+        <w:ind w:left="3600" w:hanging="360"/>
+      </w:pPr>
+      <w:rPr>
+        <w:rFonts w:ascii="Courier New" w:hAnsi="Courier New" w:cs="Courier New" w:hint="default"/>
+      </w:rPr>
+    </w:lvl>
+    <w:lvl w:ilvl="5" w:tplc="04090005" w:tentative="1">
+      <w:start w:val="1"/>
+      <w:numFmt w:val="bullet"/>
+      <w:lvlText w:val=""/>
+      <w:lvlJc w:val="left"/>
+      <w:pPr>
+        <w:ind w:left="4320" w:hanging="360"/>
+      </w:pPr>
+      <w:rPr>
+        <w:rFonts w:ascii="Wingdings" w:hAnsi="Wingdings" w:hint="default"/>
+      </w:rPr>
+    </w:lvl>
+    <w:lvl w:ilvl="6" w:tplc="04090001" w:tentative="1">
+      <w:start w:val="1"/>
+      <w:numFmt w:val="bullet"/>
+      <w:lvlText w:val=""/>
+      <w:lvlJc w:val="left"/>
+      <w:pPr>
+        <w:ind w:left="5040" w:hanging="360"/>
+      </w:pPr>
+      <w:rPr>
+        <w:rFonts w:ascii="Symbol" w:hAnsi="Symbol" w:hint="default"/>
+      </w:rPr>
+    </w:lvl>
+    <w:lvl w:ilvl="7" w:tplc="04090003" w:tentative="1">
+      <w:start w:val="1"/>
+      <w:numFmt w:val="bullet"/>
+      <w:lvlText w:val="o"/>
+      <w:lvlJc w:val="left"/>
+      <w:pPr>
+        <w:ind w:left="5760" w:hanging="360"/>
+      </w:pPr>
+      <w:rPr>
+        <w:rFonts w:ascii="Courier New" w:hAnsi="Courier New" w:cs="Courier New" w:hint="default"/>
+      </w:rPr>
+    </w:lvl>
+    <w:lvl w:ilvl="8" w:tplc="04090005" w:tentative="1">
+      <w:start w:val="1"/>
+      <w:numFmt w:val="bullet"/>
+      <w:lvlText w:val=""/>
+      <w:lvlJc w:val="left"/>
+      <w:pPr>
+        <w:ind w:left="6480" w:hanging="360"/>
+      </w:pPr>
+      <w:rPr>
+        <w:rFonts w:ascii="Wingdings" w:hAnsi="Wingdings" w:hint="default"/>
+      </w:rPr>
+    </w:lvl>
+  </w:abstractNum>
+  <w:num w:numId="1">
+    <w:abstractNumId w:val="0"/>
+  </w:num>
+</w:numbering>
 </file>
 
 <file path=word/styles.xml><?xml version="1.0" encoding="utf-8"?>
@@ -2144,7 +4197,7 @@
   <w:style w:type="paragraph" w:default="1" w:styleId="Normal">
     <w:name w:val="Normal"/>
     <w:qFormat/>
-    <w:rsid w:val="008C1D49"/>
+    <w:rsid w:val="002A4187"/>
   </w:style>
   <w:style w:type="character" w:default="1" w:styleId="DefaultParagraphFont">
     <w:name w:val="Default Paragraph Font"/>
@@ -2277,6 +4330,29 @@
     <w:rPr>
       <w:color w:val="808080"/>
     </w:rPr>
+  </w:style>
+  <w:style w:type="character" w:styleId="Hyperlink">
+    <w:name w:val="Hyperlink"/>
+    <w:basedOn w:val="DefaultParagraphFont"/>
+    <w:uiPriority w:val="99"/>
+    <w:semiHidden/>
+    <w:unhideWhenUsed/>
+    <w:rsid w:val="00707973"/>
+    <w:rPr>
+      <w:color w:val="0000FF"/>
+      <w:u w:val="single"/>
+    </w:rPr>
+  </w:style>
+  <w:style w:type="paragraph" w:styleId="ListParagraph">
+    <w:name w:val="List Paragraph"/>
+    <w:basedOn w:val="Normal"/>
+    <w:uiPriority w:val="34"/>
+    <w:qFormat/>
+    <w:rsid w:val="00680B36"/>
+    <w:pPr>
+      <w:ind w:left="720"/>
+      <w:contextualSpacing/>
+    </w:pPr>
   </w:style>
 </w:styles>
 </file>

</xml_diff>

<commit_message>
After I finished the exam
</commit_message>
<xml_diff>
--- a/Demetry's Hw solutions/Exercise 2/Exercise 2.docx
+++ b/Demetry's Hw solutions/Exercise 2/Exercise 2.docx
@@ -453,20 +453,20 @@
         </w:rPr>
         <w:t xml:space="preserve">the </w:t>
       </w:r>
-      <w:bookmarkStart w:id="2" w:name="_GoBack"/>
-      <w:bookmarkEnd w:id="2"/>
       <w:r>
         <w:rPr>
           <w:rFonts w:asciiTheme="majorBidi" w:hAnsiTheme="majorBidi" w:cstheme="majorBidi"/>
         </w:rPr>
         <w:t>“</w:t>
       </w:r>
+      <w:proofErr w:type="spellStart"/>
       <w:r>
         <w:rPr>
           <w:rFonts w:asciiTheme="majorBidi" w:hAnsiTheme="majorBidi" w:cstheme="majorBidi"/>
         </w:rPr>
         <w:t>minmod</w:t>
       </w:r>
+      <w:proofErr w:type="spellEnd"/>
       <w:r>
         <w:rPr>
           <w:rFonts w:asciiTheme="majorBidi" w:hAnsiTheme="majorBidi" w:cstheme="majorBidi"/>
@@ -2100,7 +2100,21 @@
           <w:u w:val="single"/>
         </w:rPr>
         <w:lastRenderedPageBreak/>
-        <w:t xml:space="preserve">For </w:t>
+        <w:t>For</w:t>
+      </w:r>
+      <w:bookmarkStart w:id="2" w:name="_GoBack"/>
+      <w:bookmarkEnd w:id="2"/>
+      <w:r>
+        <w:rPr>
+          <w:rFonts w:asciiTheme="majorBidi" w:hAnsiTheme="majorBidi" w:cstheme="majorBidi"/>
+          <w:b/>
+          <w:bCs/>
+          <w:kern w:val="0"/>
+          <w:sz w:val="24"/>
+          <w:szCs w:val="24"/>
+          <w:u w:val="single"/>
+        </w:rPr>
+        <w:t xml:space="preserve"> </w:t>
       </w:r>
       <w:r>
         <w:rPr>

</xml_diff>